<commit_message>
Maj liste distribution des cartes & suppression commentaires
</commit_message>
<xml_diff>
--- a/Dossier de rendu phase B/0. Consignes expérimentateurs - préparation.docx
+++ b/Dossier de rendu phase B/0. Consignes expérimentateurs - préparation.docx
@@ -466,8 +466,6 @@
       <w:r>
         <w:t>, support caméra</w:t>
       </w:r>
-      <w:bookmarkStart w:id="0" w:name="_GoBack"/>
-      <w:bookmarkEnd w:id="0"/>
       <w:r>
         <w:t>, chargeurs etc.</w:t>
       </w:r>
@@ -513,18 +511,16 @@
           <w:noProof/>
         </w:rPr>
         <w:drawing>
-          <wp:inline distT="0" distB="0" distL="0" distR="0" wp14:anchorId="46D4D4A2" wp14:editId="60ED2111">
-            <wp:extent cx="4812030" cy="3140656"/>
-            <wp:effectExtent l="0" t="0" r="7620" b="3175"/>
-            <wp:docPr id="1" name="Image 1"/>
-            <wp:cNvGraphicFramePr>
-              <a:graphicFrameLocks xmlns:a="http://schemas.openxmlformats.org/drawingml/2006/main" noChangeAspect="1"/>
-            </wp:cNvGraphicFramePr>
+          <wp:inline distT="0" distB="0" distL="0" distR="0" wp14:anchorId="6F93D09E" wp14:editId="14B721E1">
+            <wp:extent cx="4952591" cy="3343220"/>
+            <wp:effectExtent l="0" t="0" r="409" b="0"/>
+            <wp:docPr id="4" name="Image 8"/>
+            <wp:cNvGraphicFramePr/>
             <a:graphic xmlns:a="http://schemas.openxmlformats.org/drawingml/2006/main">
               <a:graphicData uri="http://schemas.openxmlformats.org/drawingml/2006/picture">
                 <pic:pic xmlns:pic="http://schemas.openxmlformats.org/drawingml/2006/picture">
                   <pic:nvPicPr>
-                    <pic:cNvPr id="1" name=""/>
+                    <pic:cNvPr id="0" name=""/>
                     <pic:cNvPicPr/>
                   </pic:nvPicPr>
                   <pic:blipFill>
@@ -536,11 +532,16 @@
                   <pic:spPr>
                     <a:xfrm>
                       <a:off x="0" y="0"/>
-                      <a:ext cx="4825795" cy="3149640"/>
+                      <a:ext cx="4952591" cy="3343220"/>
                     </a:xfrm>
                     <a:prstGeom prst="rect">
                       <a:avLst/>
                     </a:prstGeom>
+                    <a:noFill/>
+                    <a:ln>
+                      <a:noFill/>
+                      <a:prstDash/>
+                    </a:ln>
                   </pic:spPr>
                 </pic:pic>
               </a:graphicData>
@@ -548,6 +549,8 @@
           </wp:inline>
         </w:drawing>
       </w:r>
+      <w:bookmarkStart w:id="0" w:name="_GoBack"/>
+      <w:bookmarkEnd w:id="0"/>
     </w:p>
     <w:sectPr>
       <w:pgSz w:w="11906" w:h="16838"/>

</xml_diff>

<commit_message>
Début fil rouge expérimentateur
</commit_message>
<xml_diff>
--- a/Dossier de rendu phase B/0. Consignes expérimentateurs - préparation.docx
+++ b/Dossier de rendu phase B/0. Consignes expérimentateurs - préparation.docx
@@ -1,6 +1,6 @@
 
 <file path=word/document.xml><?xml version="1.0" encoding="utf-8"?>
-<w:document xmlns:wpc="http://schemas.microsoft.com/office/word/2010/wordprocessingCanvas" xmlns:cx="http://schemas.microsoft.com/office/drawing/2014/chartex" xmlns:cx1="http://schemas.microsoft.com/office/drawing/2015/9/8/chartex" xmlns:cx2="http://schemas.microsoft.com/office/drawing/2015/10/21/chartex" xmlns:cx3="http://schemas.microsoft.com/office/drawing/2016/5/9/chartex" xmlns:cx4="http://schemas.microsoft.com/office/drawing/2016/5/10/chartex" xmlns:cx5="http://schemas.microsoft.com/office/drawing/2016/5/11/chartex" xmlns:cx6="http://schemas.microsoft.com/office/drawing/2016/5/12/chartex" xmlns:cx7="http://schemas.microsoft.com/office/drawing/2016/5/13/chartex" xmlns:cx8="http://schemas.microsoft.com/office/drawing/2016/5/14/chartex" xmlns:mc="http://schemas.openxmlformats.org/markup-compatibility/2006" xmlns:aink="http://schemas.microsoft.com/office/drawing/2016/ink" xmlns:am3d="http://schemas.microsoft.com/office/drawing/2017/model3d" xmlns:o="urn:schemas-microsoft-com:office:office" xmlns:r="http://schemas.openxmlformats.org/officeDocument/2006/relationships" xmlns:m="http://schemas.openxmlformats.org/officeDocument/2006/math" xmlns:v="urn:schemas-microsoft-com:vml" xmlns:wp14="http://schemas.microsoft.com/office/word/2010/wordprocessingDrawing" xmlns:wp="http://schemas.openxmlformats.org/drawingml/2006/wordprocessingDrawing" xmlns:w10="urn:schemas-microsoft-com:office:word" xmlns:w="http://schemas.openxmlformats.org/wordprocessingml/2006/main" xmlns:w14="http://schemas.microsoft.com/office/word/2010/wordml" xmlns:w15="http://schemas.microsoft.com/office/word/2012/wordml" xmlns:w16cid="http://schemas.microsoft.com/office/word/2016/wordml/cid" xmlns:w16se="http://schemas.microsoft.com/office/word/2015/wordml/symex" xmlns:wpg="http://schemas.microsoft.com/office/word/2010/wordprocessingGroup" xmlns:wpi="http://schemas.microsoft.com/office/word/2010/wordprocessingInk" xmlns:wne="http://schemas.microsoft.com/office/word/2006/wordml" xmlns:wps="http://schemas.microsoft.com/office/word/2010/wordprocessingShape" mc:Ignorable="w14 w15 w16se w16cid wp14">
+<w:document xmlns:wpc="http://schemas.microsoft.com/office/word/2010/wordprocessingCanvas" xmlns:cx="http://schemas.microsoft.com/office/drawing/2014/chartex" xmlns:cx1="http://schemas.microsoft.com/office/drawing/2015/9/8/chartex" xmlns:cx2="http://schemas.microsoft.com/office/drawing/2015/10/21/chartex" xmlns:cx3="http://schemas.microsoft.com/office/drawing/2016/5/9/chartex" xmlns:cx4="http://schemas.microsoft.com/office/drawing/2016/5/10/chartex" xmlns:cx5="http://schemas.microsoft.com/office/drawing/2016/5/11/chartex" xmlns:cx6="http://schemas.microsoft.com/office/drawing/2016/5/12/chartex" xmlns:cx7="http://schemas.microsoft.com/office/drawing/2016/5/13/chartex" xmlns:cx8="http://schemas.microsoft.com/office/drawing/2016/5/14/chartex" xmlns:mc="http://schemas.openxmlformats.org/markup-compatibility/2006" xmlns:aink="http://schemas.microsoft.com/office/drawing/2016/ink" xmlns:am3d="http://schemas.microsoft.com/office/drawing/2017/model3d" xmlns:o="urn:schemas-microsoft-com:office:office" xmlns:oel="http://schemas.microsoft.com/office/2019/extlst" xmlns:r="http://schemas.openxmlformats.org/officeDocument/2006/relationships" xmlns:m="http://schemas.openxmlformats.org/officeDocument/2006/math" xmlns:v="urn:schemas-microsoft-com:vml" xmlns:wp14="http://schemas.microsoft.com/office/word/2010/wordprocessingDrawing" xmlns:wp="http://schemas.openxmlformats.org/drawingml/2006/wordprocessingDrawing" xmlns:w10="urn:schemas-microsoft-com:office:word" xmlns:w="http://schemas.openxmlformats.org/wordprocessingml/2006/main" xmlns:w14="http://schemas.microsoft.com/office/word/2010/wordml" xmlns:w15="http://schemas.microsoft.com/office/word/2012/wordml" xmlns:w16cex="http://schemas.microsoft.com/office/word/2018/wordml/cex" xmlns:w16cid="http://schemas.microsoft.com/office/word/2016/wordml/cid" xmlns:w16="http://schemas.microsoft.com/office/word/2018/wordml" xmlns:w16du="http://schemas.microsoft.com/office/word/2023/wordml/word16du" xmlns:w16sdtdh="http://schemas.microsoft.com/office/word/2020/wordml/sdtdatahash" xmlns:w16se="http://schemas.microsoft.com/office/word/2015/wordml/symex" xmlns:wpg="http://schemas.microsoft.com/office/word/2010/wordprocessingGroup" xmlns:wpi="http://schemas.microsoft.com/office/word/2010/wordprocessingInk" xmlns:wne="http://schemas.microsoft.com/office/word/2006/wordml" xmlns:wps="http://schemas.microsoft.com/office/word/2010/wordprocessingShape" mc:Ignorable="w14 w15 w16se w16cid w16 w16cex w16sdtdh w16du wp14">
   <w:body>
     <w:p>
       <w:pPr>
@@ -449,6 +449,21 @@
     </w:p>
     <w:p>
       <w:pPr>
+        <w:rPr>
+          <w:b/>
+          <w:color w:val="FF0000"/>
+        </w:rPr>
+      </w:pPr>
+      <w:r>
+        <w:rPr>
+          <w:b/>
+          <w:color w:val="FF0000"/>
+        </w:rPr>
+        <w:t>Imprimer les QR codes ?</w:t>
+      </w:r>
+    </w:p>
+    <w:p>
+      <w:pPr>
         <w:pStyle w:val="Titre1"/>
         <w:numPr>
           <w:ilvl w:val="0"/>
@@ -479,6 +494,7 @@
         </w:numPr>
       </w:pPr>
       <w:r>
+        <w:lastRenderedPageBreak/>
         <w:t>Préparation du plateau de jeu</w:t>
       </w:r>
     </w:p>
@@ -495,7 +511,6 @@
     </w:p>
     <w:p>
       <w:r>
-        <w:lastRenderedPageBreak/>
         <w:t>Cartes distribuées à chacun :</w:t>
       </w:r>
       <w:r>
@@ -549,9 +564,887 @@
           </wp:inline>
         </w:drawing>
       </w:r>
-      <w:bookmarkStart w:id="0" w:name="_GoBack"/>
-      <w:bookmarkEnd w:id="0"/>
-    </w:p>
+    </w:p>
+    <w:p>
+      <w:pPr>
+        <w:jc w:val="center"/>
+      </w:pPr>
+    </w:p>
+    <w:p>
+      <w:pPr>
+        <w:jc w:val="center"/>
+      </w:pPr>
+    </w:p>
+    <w:p>
+      <w:pPr>
+        <w:jc w:val="center"/>
+      </w:pPr>
+    </w:p>
+    <w:p>
+      <w:pPr>
+        <w:jc w:val="center"/>
+      </w:pPr>
+    </w:p>
+    <w:p>
+      <w:pPr>
+        <w:jc w:val="center"/>
+      </w:pPr>
+    </w:p>
+    <w:p>
+      <w:pPr>
+        <w:jc w:val="center"/>
+      </w:pPr>
+    </w:p>
+    <w:p>
+      <w:pPr>
+        <w:jc w:val="center"/>
+      </w:pPr>
+    </w:p>
+    <w:p>
+      <w:pPr>
+        <w:rPr>
+          <w:rFonts w:asciiTheme="majorHAnsi" w:eastAsiaTheme="majorEastAsia" w:hAnsiTheme="majorHAnsi" w:cstheme="majorBidi"/>
+          <w:color w:val="2F5496" w:themeColor="accent1" w:themeShade="BF"/>
+          <w:sz w:val="32"/>
+          <w:szCs w:val="32"/>
+        </w:rPr>
+      </w:pPr>
+      <w:r>
+        <w:br w:type="page"/>
+      </w:r>
+    </w:p>
+    <w:p>
+      <w:pPr>
+        <w:pStyle w:val="Titre1"/>
+      </w:pPr>
+      <w:r>
+        <w:lastRenderedPageBreak/>
+        <w:t>Fil rouge expérimentateur</w:t>
+      </w:r>
+    </w:p>
+    <w:p/>
+    <w:p>
+      <w:r>
+        <w:t xml:space="preserve">Code : lecture, </w:t>
+      </w:r>
+      <w:r>
+        <w:rPr>
+          <w:color w:val="FF0000"/>
+        </w:rPr>
+        <w:t>action</w:t>
+      </w:r>
+      <w:r>
+        <w:t xml:space="preserve">, </w:t>
+      </w:r>
+      <w:r>
+        <w:rPr>
+          <w:color w:val="4472C4" w:themeColor="accent1"/>
+        </w:rPr>
+        <w:t>rappel</w:t>
+      </w:r>
+      <w:r>
+        <w:rPr>
+          <w:color w:val="4472C4" w:themeColor="accent1"/>
+        </w:rPr>
+        <w:t xml:space="preserve"> pour l’expérimentateur</w:t>
+      </w:r>
+    </w:p>
+    <w:p/>
+    <w:p>
+      <w:pPr>
+        <w:pStyle w:val="Paragraphedeliste"/>
+        <w:numPr>
+          <w:ilvl w:val="0"/>
+          <w:numId w:val="7"/>
+        </w:numPr>
+        <w:rPr>
+          <w:color w:val="FF0000"/>
+        </w:rPr>
+      </w:pPr>
+      <w:r>
+        <w:rPr>
+          <w:color w:val="FF0000"/>
+        </w:rPr>
+        <w:t xml:space="preserve">Installer le </w:t>
+      </w:r>
+      <w:r>
+        <w:rPr>
+          <w:color w:val="FF0000"/>
+        </w:rPr>
+        <w:t>plateau de jeu d’entrainement</w:t>
+      </w:r>
+      <w:r>
+        <w:rPr>
+          <w:color w:val="FF0000"/>
+        </w:rPr>
+        <w:t xml:space="preserve"> </w:t>
+      </w:r>
+      <w:r>
+        <w:rPr>
+          <w:color w:val="4472C4" w:themeColor="accent1"/>
+        </w:rPr>
+        <w:t>(peut être finalisé pendant les premiers questionnaires)</w:t>
+      </w:r>
+      <w:r>
+        <w:rPr>
+          <w:color w:val="4472C4" w:themeColor="accent1"/>
+        </w:rPr>
+        <w:t xml:space="preserve"> </w:t>
+      </w:r>
+    </w:p>
+    <w:p>
+      <w:pPr>
+        <w:pStyle w:val="Paragraphedeliste"/>
+        <w:numPr>
+          <w:ilvl w:val="0"/>
+          <w:numId w:val="7"/>
+        </w:numPr>
+        <w:rPr>
+          <w:color w:val="FF0000"/>
+        </w:rPr>
+      </w:pPr>
+      <w:r>
+        <w:rPr>
+          <w:color w:val="FF0000"/>
+        </w:rPr>
+        <w:t>Placer les caméras</w:t>
+      </w:r>
+    </w:p>
+    <w:p>
+      <w:pPr>
+        <w:rPr>
+          <w:color w:val="FF0000"/>
+        </w:rPr>
+      </w:pPr>
+    </w:p>
+    <w:p>
+      <w:pPr>
+        <w:rPr>
+          <w:i/>
+          <w:color w:val="4472C4" w:themeColor="accent1"/>
+        </w:rPr>
+      </w:pPr>
+      <w:r>
+        <w:t>Tout d’abord, nous vous remercions d’avoir accepté de participer à cette expérimentation. Celle-ci est menée dans le cadre des travaux de thèse de Marie Morelle et votre aide nous sera précieuse pour répondre à ses questions de recherche</w:t>
+      </w:r>
+      <w:r>
+        <w:rPr>
+          <w:color w:val="FF0000"/>
+        </w:rPr>
+        <w:t xml:space="preserve">. </w:t>
+      </w:r>
+      <w:r>
+        <w:rPr>
+          <w:i/>
+          <w:color w:val="4472C4" w:themeColor="accent1"/>
+        </w:rPr>
+        <w:t>(</w:t>
+      </w:r>
+      <w:proofErr w:type="gramStart"/>
+      <w:r>
+        <w:rPr>
+          <w:i/>
+          <w:color w:val="4472C4" w:themeColor="accent1"/>
+        </w:rPr>
+        <w:t>si</w:t>
+      </w:r>
+      <w:proofErr w:type="gramEnd"/>
+      <w:r>
+        <w:rPr>
+          <w:i/>
+          <w:color w:val="4472C4" w:themeColor="accent1"/>
+        </w:rPr>
+        <w:t xml:space="preserve"> une question est posée sur le sujet de la thèse ou la question de recherche, dire qu’on pourra en parler librement à la fin, ne pas donner de précisions avant)</w:t>
+      </w:r>
+    </w:p>
+    <w:p>
+      <w:r>
+        <w:t>L’expérience devrait durer environ 2h</w:t>
+      </w:r>
+      <w:r>
+        <w:t xml:space="preserve">. On va commencer par vous distribuer deux questionnaires de personnalité. Ensuite vous jouerez une première partie de </w:t>
+      </w:r>
+      <w:proofErr w:type="spellStart"/>
+      <w:r>
+        <w:t>Galérapagos</w:t>
+      </w:r>
+      <w:proofErr w:type="spellEnd"/>
+      <w:r>
+        <w:t xml:space="preserve"> qui n’est pas prise en compte dans les résultats de l’étude. Elle sert simplement d’entraînement afin que les règles du jeu soient claires pour tout le monde donc n’hésitez pas à poser des questions. La deuxième partie sera elle, observée et enregistrée sous format vidéo. À la fin de cette partie, nous vous laisserons quelques minutes le temps de répondre à de nouveaux questionnaires. Lorsque tout le monde sera prêt, nous discuterons tous ensemble de la partie que vous venez de jouer. Est-ce que vous avez des questions sur le déroulement de l’expérience ?</w:t>
+      </w:r>
+    </w:p>
+    <w:p>
+      <w:pPr>
+        <w:rPr>
+          <w:color w:val="FF0000"/>
+        </w:rPr>
+      </w:pPr>
+    </w:p>
+    <w:p>
+      <w:pPr>
+        <w:pStyle w:val="Paragraphedeliste"/>
+        <w:numPr>
+          <w:ilvl w:val="0"/>
+          <w:numId w:val="6"/>
+        </w:numPr>
+        <w:rPr>
+          <w:color w:val="FF0000"/>
+        </w:rPr>
+      </w:pPr>
+      <w:r>
+        <w:rPr>
+          <w:color w:val="FF0000"/>
+        </w:rPr>
+        <w:t>Donner à chaque participant son numéro d’anonymat</w:t>
+      </w:r>
+    </w:p>
+    <w:p>
+      <w:pPr>
+        <w:pStyle w:val="Paragraphedeliste"/>
+        <w:numPr>
+          <w:ilvl w:val="0"/>
+          <w:numId w:val="6"/>
+        </w:numPr>
+        <w:rPr>
+          <w:color w:val="FF0000"/>
+        </w:rPr>
+      </w:pPr>
+      <w:r>
+        <w:rPr>
+          <w:color w:val="FF0000"/>
+        </w:rPr>
+        <w:t>Distribuer les formulaires de consentement</w:t>
+      </w:r>
+    </w:p>
+    <w:p>
+      <w:pPr>
+        <w:pStyle w:val="Paragraphedeliste"/>
+        <w:numPr>
+          <w:ilvl w:val="0"/>
+          <w:numId w:val="6"/>
+        </w:numPr>
+        <w:rPr>
+          <w:color w:val="FF0000"/>
+        </w:rPr>
+      </w:pPr>
+      <w:r>
+        <w:rPr>
+          <w:color w:val="FF0000"/>
+        </w:rPr>
+        <w:t xml:space="preserve">Donner le </w:t>
+      </w:r>
+      <w:r>
+        <w:rPr>
+          <w:color w:val="FF0000"/>
+        </w:rPr>
+        <w:t xml:space="preserve">premier </w:t>
+      </w:r>
+      <w:r>
+        <w:rPr>
+          <w:color w:val="FF0000"/>
+        </w:rPr>
+        <w:t>QR code aux participants</w:t>
+      </w:r>
+    </w:p>
+    <w:p>
+      <w:pPr>
+        <w:pStyle w:val="Paragraphedeliste"/>
+        <w:numPr>
+          <w:ilvl w:val="0"/>
+          <w:numId w:val="6"/>
+        </w:numPr>
+        <w:rPr>
+          <w:color w:val="FF0000"/>
+        </w:rPr>
+      </w:pPr>
+      <w:r>
+        <w:rPr>
+          <w:color w:val="FF0000"/>
+        </w:rPr>
+        <w:t xml:space="preserve">Attendre qu’ils aient fini avant de lire la suite. </w:t>
+      </w:r>
+      <w:r>
+        <w:rPr>
+          <w:color w:val="4472C4" w:themeColor="accent1"/>
+        </w:rPr>
+        <w:t>Ce temps peut être utilisé pour finaliser l’installation de la partie</w:t>
+      </w:r>
+      <w:r>
+        <w:rPr>
+          <w:color w:val="FF0000"/>
+        </w:rPr>
+        <w:t xml:space="preserve">  </w:t>
+      </w:r>
+    </w:p>
+    <w:p/>
+    <w:p>
+      <w:r>
+        <w:t>Vous avez pour objectif de quitter l’île avant l’arrivée de la tempête, qui peut arriver à partir du 7</w:t>
+      </w:r>
+      <w:r>
+        <w:rPr>
+          <w:vertAlign w:val="superscript"/>
+        </w:rPr>
+        <w:t>e</w:t>
+      </w:r>
+      <w:r>
+        <w:t xml:space="preserve"> tour de jeu.</w:t>
+      </w:r>
+    </w:p>
+    <w:p>
+      <w:r>
+        <w:t xml:space="preserve">À chaque tour, </w:t>
+      </w:r>
+      <w:r>
+        <w:t xml:space="preserve">vous devez piocher une carte dans votre pioche individuelle avant de faire votre action. Vous pouvez alors soit décider de conserver la carte piochée mais de ne pas faire d’autre action, soit de défausser la carte </w:t>
+      </w:r>
+      <w:r>
+        <w:rPr>
+          <w:b/>
+        </w:rPr>
+        <w:t>SANS LA RÉVÉLER AUX AUTRES JOUEURS</w:t>
+      </w:r>
+      <w:r>
+        <w:t xml:space="preserve"> puis faire une action. Pour cette action, vous aurez alors le choix entre aller chercher de la nourriture, de l’eau ou du bois (l’action de piocher une nouvelle carte n’est pas possible).</w:t>
+      </w:r>
+    </w:p>
+    <w:p>
+      <w:pPr>
+        <w:rPr>
+          <w:i/>
+          <w:sz w:val="20"/>
+        </w:rPr>
+      </w:pPr>
+      <w:r>
+        <w:rPr>
+          <w:i/>
+          <w:sz w:val="20"/>
+        </w:rPr>
+        <w:t>(Si besoin de rappels des règles :</w:t>
+      </w:r>
+    </w:p>
+    <w:p>
+      <w:pPr>
+        <w:rPr>
+          <w:i/>
+          <w:sz w:val="20"/>
+        </w:rPr>
+      </w:pPr>
+      <w:r>
+        <w:rPr>
+          <w:i/>
+          <w:sz w:val="20"/>
+        </w:rPr>
+        <w:t>Si vous allez chercher de l’eau, vous en ramenez le nombre indiqué sur la carte météo.</w:t>
+      </w:r>
+    </w:p>
+    <w:p>
+      <w:pPr>
+        <w:rPr>
+          <w:i/>
+          <w:sz w:val="20"/>
+        </w:rPr>
+      </w:pPr>
+      <w:r>
+        <w:rPr>
+          <w:i/>
+          <w:sz w:val="20"/>
+        </w:rPr>
+        <w:t>Si vous allez pêcher, vous piochez 1 boule dans le sac et comptez les poissons inscrits dessus.</w:t>
+      </w:r>
+    </w:p>
+    <w:p>
+      <w:pPr>
+        <w:rPr>
+          <w:i/>
+          <w:sz w:val="20"/>
+        </w:rPr>
+      </w:pPr>
+      <w:r>
+        <w:rPr>
+          <w:i/>
+          <w:sz w:val="20"/>
+        </w:rPr>
+        <w:lastRenderedPageBreak/>
+        <w:t>Si vous allez chercher du bois, vous ramenez par défaut 1 planche ; mais vous pouvez décider de prendre un risque en piochant des boules supplémentaires qui rapporteront plus de bois. Si vous piochez la boule noire, vous tombez malade.)</w:t>
+      </w:r>
+    </w:p>
+    <w:p>
+      <w:r>
+        <w:rPr>
+          <w:b/>
+        </w:rPr>
+        <w:t>Si un joueur est malade, il pourra tout de même piocher</w:t>
+      </w:r>
+      <w:r>
+        <w:t xml:space="preserve"> : s'il décide de garder la carte, il sera toujours malade au tour suivant ; s'il la défausse, il sera guéri au tour suivant. </w:t>
+      </w:r>
+    </w:p>
+    <w:p>
+      <w:r>
+        <w:t xml:space="preserve">À part ça, ce sont les règles habituelles du </w:t>
+      </w:r>
+      <w:proofErr w:type="spellStart"/>
+      <w:r>
+        <w:t>Galèrapagos</w:t>
+      </w:r>
+      <w:proofErr w:type="spellEnd"/>
+      <w:r>
+        <w:t>.</w:t>
+      </w:r>
+    </w:p>
+    <w:p>
+      <w:r>
+        <w:t>Vous pouvez utiliser vos cartes n’importe quand pendant le tour, sauf si vous êtes malade</w:t>
+      </w:r>
+      <w:r>
+        <w:t> !</w:t>
+      </w:r>
+      <w:r>
+        <w:t xml:space="preserve"> À la fin de chaque tour, tout le monde boit et mange et en cas de manque de ressources, vous votez pour savoir qui va mourir</w:t>
+      </w:r>
+      <w:r>
+        <w:t xml:space="preserve"> de faim ou de soif</w:t>
+      </w:r>
+      <w:r>
+        <w:t>. Si cette personne</w:t>
+      </w:r>
+      <w:r>
+        <w:t xml:space="preserve"> possède dans sa main une ressource qui lui permet de survivre, elle la consomme, même si elle est malade, et survit.</w:t>
+      </w:r>
+    </w:p>
+    <w:p>
+      <w:pPr>
+        <w:rPr>
+          <w:i/>
+          <w:sz w:val="20"/>
+        </w:rPr>
+      </w:pPr>
+      <w:r>
+        <w:rPr>
+          <w:i/>
+          <w:sz w:val="20"/>
+        </w:rPr>
+        <w:t>(</w:t>
+      </w:r>
+      <w:proofErr w:type="gramStart"/>
+      <w:r>
+        <w:rPr>
+          <w:i/>
+          <w:sz w:val="20"/>
+        </w:rPr>
+        <w:t>en</w:t>
+      </w:r>
+      <w:proofErr w:type="gramEnd"/>
+      <w:r>
+        <w:rPr>
+          <w:i/>
+          <w:sz w:val="20"/>
+        </w:rPr>
+        <w:t xml:space="preserve"> cas d’égalité</w:t>
+      </w:r>
+      <w:r>
+        <w:rPr>
+          <w:i/>
+          <w:sz w:val="20"/>
+        </w:rPr>
+        <w:t xml:space="preserve"> lors d’un vote</w:t>
+      </w:r>
+      <w:r>
+        <w:rPr>
+          <w:i/>
+          <w:sz w:val="20"/>
+        </w:rPr>
+        <w:t>, la personne qui a le totem tranche.)</w:t>
+      </w:r>
+    </w:p>
+    <w:p>
+      <w:r>
+        <w:t>Vous pouvez encore jouer pendant le tour où la tempête arrive, mais il faudra quitter l’île à la fin du tour.</w:t>
+      </w:r>
+    </w:p>
+    <w:p>
+      <w:r>
+        <w:t xml:space="preserve">Pour pouvoir partir, vous </w:t>
+      </w:r>
+      <w:r>
+        <w:t>devez avoir autant de radeaux que de personnes qui vont partir, et 2 ressources d’eau et de nourriture par personne</w:t>
+      </w:r>
+      <w:r>
+        <w:t xml:space="preserve"> (une pour manger et boire à la fin du tour, et une pour le voyage)</w:t>
+      </w:r>
+      <w:r>
+        <w:t>.</w:t>
+      </w:r>
+    </w:p>
+    <w:p>
+      <w:pPr>
+        <w:rPr>
+          <w:b/>
+        </w:rPr>
+      </w:pPr>
+      <w:r>
+        <w:rPr>
+          <w:b/>
+        </w:rPr>
+        <w:t>Avez-vous des questions ?</w:t>
+      </w:r>
+    </w:p>
+    <w:p/>
+    <w:p>
+      <w:pPr>
+        <w:pStyle w:val="Paragraphedeliste"/>
+        <w:numPr>
+          <w:ilvl w:val="0"/>
+          <w:numId w:val="8"/>
+        </w:numPr>
+        <w:rPr>
+          <w:color w:val="FF0000"/>
+        </w:rPr>
+      </w:pPr>
+      <w:r>
+        <w:rPr>
+          <w:color w:val="FF0000"/>
+        </w:rPr>
+        <w:t>Répondre aux questions et rappeler les règles de bases si nécessaire</w:t>
+      </w:r>
+    </w:p>
+    <w:p/>
+    <w:p>
+      <w:r>
+        <w:t>Pour cette partie d’entraînement on a fait exprès de faire intervenir la tempête au bout de 3 tours pour que ça ne dure pas trop longtemps, mais pour la suite vous jouerez une vraie partie, où la tempête ne peut pas intervenir avant le 7</w:t>
+      </w:r>
+      <w:r>
+        <w:rPr>
+          <w:vertAlign w:val="superscript"/>
+        </w:rPr>
+        <w:t>e</w:t>
+      </w:r>
+      <w:r>
+        <w:t xml:space="preserve"> tour. </w:t>
+      </w:r>
+    </w:p>
+    <w:p/>
+    <w:p>
+      <w:pPr>
+        <w:pStyle w:val="Paragraphedeliste"/>
+        <w:numPr>
+          <w:ilvl w:val="0"/>
+          <w:numId w:val="9"/>
+        </w:numPr>
+        <w:rPr>
+          <w:color w:val="FF0000"/>
+        </w:rPr>
+      </w:pPr>
+      <w:r>
+        <w:rPr>
+          <w:color w:val="FF0000"/>
+        </w:rPr>
+        <w:t>Les laisser jouer la partie d’entraînement et rappeler les règles si nécessaire</w:t>
+      </w:r>
+    </w:p>
+    <w:p>
+      <w:pPr>
+        <w:rPr>
+          <w:color w:val="FF0000"/>
+        </w:rPr>
+      </w:pPr>
+    </w:p>
+    <w:p>
+      <w:r>
+        <w:t xml:space="preserve">Avant de démarrer la partie, nous vous demandons de nous indiquer quelle serait votre main initiale idéale pour démarrer une partie de </w:t>
+      </w:r>
+      <w:proofErr w:type="spellStart"/>
+      <w:r>
+        <w:t>Galèrapagos</w:t>
+      </w:r>
+      <w:proofErr w:type="spellEnd"/>
+      <w:r>
+        <w:t xml:space="preserve"> avec les nouvelles règles.</w:t>
+      </w:r>
+    </w:p>
+    <w:p/>
+    <w:p>
+      <w:pPr>
+        <w:pStyle w:val="Paragraphedeliste"/>
+        <w:numPr>
+          <w:ilvl w:val="0"/>
+          <w:numId w:val="10"/>
+        </w:numPr>
+        <w:rPr>
+          <w:color w:val="FF0000"/>
+        </w:rPr>
+      </w:pPr>
+      <w:r>
+        <w:rPr>
+          <w:color w:val="FF0000"/>
+        </w:rPr>
+        <w:t>Donner le 2</w:t>
+      </w:r>
+      <w:r>
+        <w:rPr>
+          <w:color w:val="FF0000"/>
+          <w:vertAlign w:val="superscript"/>
+        </w:rPr>
+        <w:t>ème</w:t>
+      </w:r>
+      <w:r>
+        <w:rPr>
+          <w:color w:val="FF0000"/>
+        </w:rPr>
+        <w:t xml:space="preserve"> QR code (main idéale)</w:t>
+      </w:r>
+    </w:p>
+    <w:p>
+      <w:pPr>
+        <w:pStyle w:val="Paragraphedeliste"/>
+        <w:numPr>
+          <w:ilvl w:val="0"/>
+          <w:numId w:val="10"/>
+        </w:numPr>
+        <w:rPr>
+          <w:color w:val="FF0000"/>
+        </w:rPr>
+      </w:pPr>
+      <w:r>
+        <w:rPr>
+          <w:color w:val="FF0000"/>
+        </w:rPr>
+        <w:t>Lancer l’enregistrement vidéo</w:t>
+      </w:r>
+    </w:p>
+    <w:p>
+      <w:pPr>
+        <w:rPr>
+          <w:color w:val="FF0000"/>
+        </w:rPr>
+      </w:pPr>
+    </w:p>
+    <w:p>
+      <w:r>
+        <w:t xml:space="preserve">La session d’observation va durer environ 25 à 30 minutes et </w:t>
+      </w:r>
+      <w:r>
+        <w:t>est</w:t>
+      </w:r>
+      <w:r>
+        <w:t xml:space="preserve"> filmée. Cette vidéo nous servira uniquement à analyser les échanges et les interactions dans le jeu, et elle ne sera pas partagée en dehors du cadre de cette étude. Votre objectif est de remporter la partie. Il est important de souligner que cette expérience ne vise pas à évaluer vos compétences ni à juger votre niveau d’expertise au </w:t>
+      </w:r>
+      <w:proofErr w:type="spellStart"/>
+      <w:r>
+        <w:t>Galèrapagos</w:t>
+      </w:r>
+      <w:proofErr w:type="spellEnd"/>
+      <w:r>
+        <w:t xml:space="preserve">. Pour le bon déroulement de l'expérience, nous vous encourageons à </w:t>
+      </w:r>
+      <w:r>
+        <w:lastRenderedPageBreak/>
+        <w:t>communiquer entre vous de manière spontanée. Nous vous demandons aussi d'énoncer à voix haute pour l'enregistrement le nombre de poissons ou de bois piochés, ainsi que la météo à chaque tour.</w:t>
+      </w:r>
+    </w:p>
+    <w:p>
+      <w:pPr>
+        <w:rPr>
+          <w:color w:val="4472C4" w:themeColor="accent1"/>
+        </w:rPr>
+      </w:pPr>
+      <w:r>
+        <w:rPr>
+          <w:color w:val="4472C4" w:themeColor="accent1"/>
+        </w:rPr>
+        <w:t xml:space="preserve">Pendant la partie : </w:t>
+      </w:r>
+    </w:p>
+    <w:p>
+      <w:pPr>
+        <w:rPr>
+          <w:color w:val="4472C4" w:themeColor="accent1"/>
+        </w:rPr>
+      </w:pPr>
+      <w:r>
+        <w:rPr>
+          <w:color w:val="4472C4" w:themeColor="accent1"/>
+        </w:rPr>
+        <w:t>Lorsque quelqu’un mentionne le panier garni, rappeler les règles d’utilisation (met à 0 le ou les compteur(s) pour lesquels il est utilisé).</w:t>
+      </w:r>
+    </w:p>
+    <w:p>
+      <w:pPr>
+        <w:rPr>
+          <w:color w:val="4472C4" w:themeColor="accent1"/>
+        </w:rPr>
+      </w:pPr>
+      <w:r>
+        <w:rPr>
+          <w:color w:val="4472C4" w:themeColor="accent1"/>
+        </w:rPr>
+        <w:t>À la fin, rappeler qu’il faut 2 rations d’eau et de nourriture par personne pour partir.</w:t>
+      </w:r>
+    </w:p>
+    <w:p>
+      <w:pPr>
+        <w:rPr>
+          <w:color w:val="4472C4" w:themeColor="accent1"/>
+        </w:rPr>
+      </w:pPr>
+      <w:r>
+        <w:rPr>
+          <w:color w:val="4472C4" w:themeColor="accent1"/>
+        </w:rPr>
+        <w:t>À la fin, rappeler qu’être malade n’a pas d’importance pour partir. "Peu importe l'état des joueurs, ceux qui ne meurent pas continuent."</w:t>
+      </w:r>
+    </w:p>
+    <w:p>
+      <w:pPr>
+        <w:rPr>
+          <w:color w:val="FF0000"/>
+        </w:rPr>
+      </w:pPr>
+    </w:p>
+    <w:p>
+      <w:pPr>
+        <w:pStyle w:val="Paragraphedeliste"/>
+        <w:numPr>
+          <w:ilvl w:val="0"/>
+          <w:numId w:val="11"/>
+        </w:numPr>
+        <w:rPr>
+          <w:color w:val="FF0000"/>
+        </w:rPr>
+      </w:pPr>
+      <w:r>
+        <w:rPr>
+          <w:color w:val="FF0000"/>
+        </w:rPr>
+        <w:t>Remplir la grille d’observation pour les utilisateurs désignés ainsi que la grille de jeu</w:t>
+      </w:r>
+    </w:p>
+    <w:p/>
+    <w:p/>
+    <w:p>
+      <w:r>
+        <w:t>AJOUTER UNE LIGNE À LIRE POUR GARDER LE FIL ROUGE</w:t>
+      </w:r>
+    </w:p>
+    <w:p>
+      <w:pPr>
+        <w:rPr>
+          <w:color w:val="FF0000"/>
+        </w:rPr>
+      </w:pPr>
+    </w:p>
+    <w:p>
+      <w:pPr>
+        <w:pStyle w:val="Paragraphedeliste"/>
+        <w:numPr>
+          <w:ilvl w:val="0"/>
+          <w:numId w:val="12"/>
+        </w:numPr>
+        <w:rPr>
+          <w:color w:val="FF0000"/>
+        </w:rPr>
+      </w:pPr>
+      <w:r>
+        <w:rPr>
+          <w:color w:val="FF0000"/>
+        </w:rPr>
+        <w:t>Donner le dernier QR code</w:t>
+      </w:r>
+    </w:p>
+    <w:p>
+      <w:pPr>
+        <w:pStyle w:val="Paragraphedeliste"/>
+        <w:numPr>
+          <w:ilvl w:val="0"/>
+          <w:numId w:val="12"/>
+        </w:numPr>
+        <w:rPr>
+          <w:color w:val="FF0000"/>
+        </w:rPr>
+      </w:pPr>
+      <w:r>
+        <w:rPr>
+          <w:color w:val="FF0000"/>
+        </w:rPr>
+        <w:t xml:space="preserve">Pendant qu’ils répondent aux questionnaires, </w:t>
+      </w:r>
+      <w:r>
+        <w:rPr>
+          <w:color w:val="FF0000"/>
+        </w:rPr>
+        <w:t>préparer la projection de la vidéo</w:t>
+      </w:r>
+    </w:p>
+    <w:p>
+      <w:pPr>
+        <w:pStyle w:val="Paragraphedeliste"/>
+        <w:numPr>
+          <w:ilvl w:val="0"/>
+          <w:numId w:val="12"/>
+        </w:numPr>
+        <w:rPr>
+          <w:color w:val="FF0000"/>
+        </w:rPr>
+      </w:pPr>
+      <w:r>
+        <w:rPr>
+          <w:color w:val="FF0000"/>
+        </w:rPr>
+        <w:t>Etudier les réponses aux questionnaires de ressenti général</w:t>
+      </w:r>
+    </w:p>
+    <w:p>
+      <w:pPr>
+        <w:pStyle w:val="Paragraphedeliste"/>
+        <w:numPr>
+          <w:ilvl w:val="0"/>
+          <w:numId w:val="12"/>
+        </w:numPr>
+        <w:rPr>
+          <w:color w:val="FF0000"/>
+        </w:rPr>
+      </w:pPr>
+      <w:r>
+        <w:rPr>
+          <w:color w:val="FF0000"/>
+        </w:rPr>
+        <w:t>Relire brièvement les questions de la grille d’entretien</w:t>
+      </w:r>
+    </w:p>
+    <w:p>
+      <w:pPr>
+        <w:rPr>
+          <w:color w:val="FF0000"/>
+        </w:rPr>
+      </w:pPr>
+    </w:p>
+    <w:p>
+      <w:pPr>
+        <w:rPr>
+          <w:color w:val="FF0000"/>
+        </w:rPr>
+      </w:pPr>
+    </w:p>
+    <w:p>
+      <w:pPr>
+        <w:rPr>
+          <w:color w:val="FF0000"/>
+        </w:rPr>
+      </w:pPr>
+    </w:p>
+    <w:p>
+      <w:pPr>
+        <w:rPr>
+          <w:color w:val="FF0000"/>
+        </w:rPr>
+      </w:pPr>
+    </w:p>
+    <w:p/>
+    <w:p/>
+    <w:p/>
+    <w:p/>
+    <w:p/>
     <w:sectPr>
       <w:pgSz w:w="11906" w:h="16838"/>
       <w:pgMar w:top="1417" w:right="1417" w:bottom="1417" w:left="1417" w:header="708" w:footer="708" w:gutter="0"/>
@@ -563,7 +1456,7 @@
 </file>
 
 <file path=word/numbering.xml><?xml version="1.0" encoding="utf-8"?>
-<w:numbering xmlns:wpc="http://schemas.microsoft.com/office/word/2010/wordprocessingCanvas" xmlns:cx="http://schemas.microsoft.com/office/drawing/2014/chartex" xmlns:cx1="http://schemas.microsoft.com/office/drawing/2015/9/8/chartex" xmlns:cx2="http://schemas.microsoft.com/office/drawing/2015/10/21/chartex" xmlns:cx3="http://schemas.microsoft.com/office/drawing/2016/5/9/chartex" xmlns:cx4="http://schemas.microsoft.com/office/drawing/2016/5/10/chartex" xmlns:cx5="http://schemas.microsoft.com/office/drawing/2016/5/11/chartex" xmlns:cx6="http://schemas.microsoft.com/office/drawing/2016/5/12/chartex" xmlns:cx7="http://schemas.microsoft.com/office/drawing/2016/5/13/chartex" xmlns:cx8="http://schemas.microsoft.com/office/drawing/2016/5/14/chartex" xmlns:mc="http://schemas.openxmlformats.org/markup-compatibility/2006" xmlns:aink="http://schemas.microsoft.com/office/drawing/2016/ink" xmlns:am3d="http://schemas.microsoft.com/office/drawing/2017/model3d" xmlns:o="urn:schemas-microsoft-com:office:office" xmlns:r="http://schemas.openxmlformats.org/officeDocument/2006/relationships" xmlns:m="http://schemas.openxmlformats.org/officeDocument/2006/math" xmlns:v="urn:schemas-microsoft-com:vml" xmlns:wp14="http://schemas.microsoft.com/office/word/2010/wordprocessingDrawing" xmlns:wp="http://schemas.openxmlformats.org/drawingml/2006/wordprocessingDrawing" xmlns:w10="urn:schemas-microsoft-com:office:word" xmlns:w="http://schemas.openxmlformats.org/wordprocessingml/2006/main" xmlns:w14="http://schemas.microsoft.com/office/word/2010/wordml" xmlns:w15="http://schemas.microsoft.com/office/word/2012/wordml" xmlns:w16cid="http://schemas.microsoft.com/office/word/2016/wordml/cid" xmlns:w16se="http://schemas.microsoft.com/office/word/2015/wordml/symex" xmlns:wpg="http://schemas.microsoft.com/office/word/2010/wordprocessingGroup" xmlns:wpi="http://schemas.microsoft.com/office/word/2010/wordprocessingInk" xmlns:wne="http://schemas.microsoft.com/office/word/2006/wordml" xmlns:wps="http://schemas.microsoft.com/office/word/2010/wordprocessingShape" mc:Ignorable="w14 w15 w16se w16cid wp14">
+<w:numbering xmlns:wpc="http://schemas.microsoft.com/office/word/2010/wordprocessingCanvas" xmlns:cx="http://schemas.microsoft.com/office/drawing/2014/chartex" xmlns:cx1="http://schemas.microsoft.com/office/drawing/2015/9/8/chartex" xmlns:cx2="http://schemas.microsoft.com/office/drawing/2015/10/21/chartex" xmlns:cx3="http://schemas.microsoft.com/office/drawing/2016/5/9/chartex" xmlns:cx4="http://schemas.microsoft.com/office/drawing/2016/5/10/chartex" xmlns:cx5="http://schemas.microsoft.com/office/drawing/2016/5/11/chartex" xmlns:cx6="http://schemas.microsoft.com/office/drawing/2016/5/12/chartex" xmlns:cx7="http://schemas.microsoft.com/office/drawing/2016/5/13/chartex" xmlns:cx8="http://schemas.microsoft.com/office/drawing/2016/5/14/chartex" xmlns:mc="http://schemas.openxmlformats.org/markup-compatibility/2006" xmlns:aink="http://schemas.microsoft.com/office/drawing/2016/ink" xmlns:am3d="http://schemas.microsoft.com/office/drawing/2017/model3d" xmlns:o="urn:schemas-microsoft-com:office:office" xmlns:oel="http://schemas.microsoft.com/office/2019/extlst" xmlns:r="http://schemas.openxmlformats.org/officeDocument/2006/relationships" xmlns:m="http://schemas.openxmlformats.org/officeDocument/2006/math" xmlns:v="urn:schemas-microsoft-com:vml" xmlns:wp14="http://schemas.microsoft.com/office/word/2010/wordprocessingDrawing" xmlns:wp="http://schemas.openxmlformats.org/drawingml/2006/wordprocessingDrawing" xmlns:w10="urn:schemas-microsoft-com:office:word" xmlns:w="http://schemas.openxmlformats.org/wordprocessingml/2006/main" xmlns:w14="http://schemas.microsoft.com/office/word/2010/wordml" xmlns:w15="http://schemas.microsoft.com/office/word/2012/wordml" xmlns:w16cex="http://schemas.microsoft.com/office/word/2018/wordml/cex" xmlns:w16cid="http://schemas.microsoft.com/office/word/2016/wordml/cid" xmlns:w16="http://schemas.microsoft.com/office/word/2018/wordml" xmlns:w16du="http://schemas.microsoft.com/office/word/2023/wordml/word16du" xmlns:w16sdtdh="http://schemas.microsoft.com/office/word/2020/wordml/sdtdatahash" xmlns:w16se="http://schemas.microsoft.com/office/word/2015/wordml/symex" xmlns:wpg="http://schemas.microsoft.com/office/word/2010/wordprocessingGroup" xmlns:wpi="http://schemas.microsoft.com/office/word/2010/wordprocessingInk" xmlns:wne="http://schemas.microsoft.com/office/word/2006/wordml" xmlns:wps="http://schemas.microsoft.com/office/word/2010/wordprocessingShape" mc:Ignorable="w14 w15 w16se w16cid w16 w16cex w16sdtdh w16du wp14">
   <w:abstractNum w:abstractNumId="0" w15:restartNumberingAfterBreak="0">
     <w:nsid w:val="062C6FCB"/>
     <w:multiLevelType w:val="hybridMultilevel"/>
@@ -766,6 +1659,184 @@
     </w:lvl>
   </w:abstractNum>
   <w:abstractNum w:abstractNumId="2" w15:restartNumberingAfterBreak="0">
+    <w:nsid w:val="1CE11E93"/>
+    <w:multiLevelType w:val="hybridMultilevel"/>
+    <w:tmpl w:val="56DA4B68"/>
+    <w:lvl w:ilvl="0" w:tplc="FFFFFFFF">
+      <w:start w:val="1"/>
+      <w:numFmt w:val="decimal"/>
+      <w:lvlText w:val="%1."/>
+      <w:lvlJc w:val="left"/>
+      <w:pPr>
+        <w:ind w:left="720" w:hanging="360"/>
+      </w:pPr>
+      <w:rPr>
+        <w:rFonts w:hint="default"/>
+      </w:rPr>
+    </w:lvl>
+    <w:lvl w:ilvl="1" w:tplc="FFFFFFFF">
+      <w:start w:val="1"/>
+      <w:numFmt w:val="lowerLetter"/>
+      <w:lvlText w:val="%2."/>
+      <w:lvlJc w:val="left"/>
+      <w:pPr>
+        <w:ind w:left="1440" w:hanging="360"/>
+      </w:pPr>
+    </w:lvl>
+    <w:lvl w:ilvl="2" w:tplc="FFFFFFFF" w:tentative="1">
+      <w:start w:val="1"/>
+      <w:numFmt w:val="lowerRoman"/>
+      <w:lvlText w:val="%3."/>
+      <w:lvlJc w:val="right"/>
+      <w:pPr>
+        <w:ind w:left="2160" w:hanging="180"/>
+      </w:pPr>
+    </w:lvl>
+    <w:lvl w:ilvl="3" w:tplc="FFFFFFFF" w:tentative="1">
+      <w:start w:val="1"/>
+      <w:numFmt w:val="decimal"/>
+      <w:lvlText w:val="%4."/>
+      <w:lvlJc w:val="left"/>
+      <w:pPr>
+        <w:ind w:left="2880" w:hanging="360"/>
+      </w:pPr>
+    </w:lvl>
+    <w:lvl w:ilvl="4" w:tplc="FFFFFFFF" w:tentative="1">
+      <w:start w:val="1"/>
+      <w:numFmt w:val="lowerLetter"/>
+      <w:lvlText w:val="%5."/>
+      <w:lvlJc w:val="left"/>
+      <w:pPr>
+        <w:ind w:left="3600" w:hanging="360"/>
+      </w:pPr>
+    </w:lvl>
+    <w:lvl w:ilvl="5" w:tplc="FFFFFFFF" w:tentative="1">
+      <w:start w:val="1"/>
+      <w:numFmt w:val="lowerRoman"/>
+      <w:lvlText w:val="%6."/>
+      <w:lvlJc w:val="right"/>
+      <w:pPr>
+        <w:ind w:left="4320" w:hanging="180"/>
+      </w:pPr>
+    </w:lvl>
+    <w:lvl w:ilvl="6" w:tplc="FFFFFFFF" w:tentative="1">
+      <w:start w:val="1"/>
+      <w:numFmt w:val="decimal"/>
+      <w:lvlText w:val="%7."/>
+      <w:lvlJc w:val="left"/>
+      <w:pPr>
+        <w:ind w:left="5040" w:hanging="360"/>
+      </w:pPr>
+    </w:lvl>
+    <w:lvl w:ilvl="7" w:tplc="FFFFFFFF" w:tentative="1">
+      <w:start w:val="1"/>
+      <w:numFmt w:val="lowerLetter"/>
+      <w:lvlText w:val="%8."/>
+      <w:lvlJc w:val="left"/>
+      <w:pPr>
+        <w:ind w:left="5760" w:hanging="360"/>
+      </w:pPr>
+    </w:lvl>
+    <w:lvl w:ilvl="8" w:tplc="FFFFFFFF" w:tentative="1">
+      <w:start w:val="1"/>
+      <w:numFmt w:val="lowerRoman"/>
+      <w:lvlText w:val="%9."/>
+      <w:lvlJc w:val="right"/>
+      <w:pPr>
+        <w:ind w:left="6480" w:hanging="180"/>
+      </w:pPr>
+    </w:lvl>
+  </w:abstractNum>
+  <w:abstractNum w:abstractNumId="3" w15:restartNumberingAfterBreak="0">
+    <w:nsid w:val="24854BF7"/>
+    <w:multiLevelType w:val="hybridMultilevel"/>
+    <w:tmpl w:val="73D40A64"/>
+    <w:lvl w:ilvl="0" w:tplc="040C000F">
+      <w:start w:val="1"/>
+      <w:numFmt w:val="decimal"/>
+      <w:lvlText w:val="%1."/>
+      <w:lvlJc w:val="left"/>
+      <w:pPr>
+        <w:ind w:left="720" w:hanging="360"/>
+      </w:pPr>
+      <w:rPr>
+        <w:rFonts w:hint="default"/>
+      </w:rPr>
+    </w:lvl>
+    <w:lvl w:ilvl="1" w:tplc="040C0019" w:tentative="1">
+      <w:start w:val="1"/>
+      <w:numFmt w:val="lowerLetter"/>
+      <w:lvlText w:val="%2."/>
+      <w:lvlJc w:val="left"/>
+      <w:pPr>
+        <w:ind w:left="1440" w:hanging="360"/>
+      </w:pPr>
+    </w:lvl>
+    <w:lvl w:ilvl="2" w:tplc="040C001B" w:tentative="1">
+      <w:start w:val="1"/>
+      <w:numFmt w:val="lowerRoman"/>
+      <w:lvlText w:val="%3."/>
+      <w:lvlJc w:val="right"/>
+      <w:pPr>
+        <w:ind w:left="2160" w:hanging="180"/>
+      </w:pPr>
+    </w:lvl>
+    <w:lvl w:ilvl="3" w:tplc="040C000F" w:tentative="1">
+      <w:start w:val="1"/>
+      <w:numFmt w:val="decimal"/>
+      <w:lvlText w:val="%4."/>
+      <w:lvlJc w:val="left"/>
+      <w:pPr>
+        <w:ind w:left="2880" w:hanging="360"/>
+      </w:pPr>
+    </w:lvl>
+    <w:lvl w:ilvl="4" w:tplc="040C0019" w:tentative="1">
+      <w:start w:val="1"/>
+      <w:numFmt w:val="lowerLetter"/>
+      <w:lvlText w:val="%5."/>
+      <w:lvlJc w:val="left"/>
+      <w:pPr>
+        <w:ind w:left="3600" w:hanging="360"/>
+      </w:pPr>
+    </w:lvl>
+    <w:lvl w:ilvl="5" w:tplc="040C001B" w:tentative="1">
+      <w:start w:val="1"/>
+      <w:numFmt w:val="lowerRoman"/>
+      <w:lvlText w:val="%6."/>
+      <w:lvlJc w:val="right"/>
+      <w:pPr>
+        <w:ind w:left="4320" w:hanging="180"/>
+      </w:pPr>
+    </w:lvl>
+    <w:lvl w:ilvl="6" w:tplc="040C000F" w:tentative="1">
+      <w:start w:val="1"/>
+      <w:numFmt w:val="decimal"/>
+      <w:lvlText w:val="%7."/>
+      <w:lvlJc w:val="left"/>
+      <w:pPr>
+        <w:ind w:left="5040" w:hanging="360"/>
+      </w:pPr>
+    </w:lvl>
+    <w:lvl w:ilvl="7" w:tplc="040C0019" w:tentative="1">
+      <w:start w:val="1"/>
+      <w:numFmt w:val="lowerLetter"/>
+      <w:lvlText w:val="%8."/>
+      <w:lvlJc w:val="left"/>
+      <w:pPr>
+        <w:ind w:left="5760" w:hanging="360"/>
+      </w:pPr>
+    </w:lvl>
+    <w:lvl w:ilvl="8" w:tplc="040C001B" w:tentative="1">
+      <w:start w:val="1"/>
+      <w:numFmt w:val="lowerRoman"/>
+      <w:lvlText w:val="%9."/>
+      <w:lvlJc w:val="right"/>
+      <w:pPr>
+        <w:ind w:left="6480" w:hanging="180"/>
+      </w:pPr>
+    </w:lvl>
+  </w:abstractNum>
+  <w:abstractNum w:abstractNumId="4" w15:restartNumberingAfterBreak="0">
     <w:nsid w:val="26A66E32"/>
     <w:multiLevelType w:val="hybridMultilevel"/>
     <w:tmpl w:val="66F65442"/>
@@ -854,7 +1925,7 @@
       </w:pPr>
     </w:lvl>
   </w:abstractNum>
-  <w:abstractNum w:abstractNumId="3" w15:restartNumberingAfterBreak="0">
+  <w:abstractNum w:abstractNumId="5" w15:restartNumberingAfterBreak="0">
     <w:nsid w:val="36440B2A"/>
     <w:multiLevelType w:val="hybridMultilevel"/>
     <w:tmpl w:val="56DA4B68"/>
@@ -943,23 +2014,581 @@
       </w:pPr>
     </w:lvl>
   </w:abstractNum>
-  <w:num w:numId="1">
+  <w:abstractNum w:abstractNumId="6" w15:restartNumberingAfterBreak="0">
+    <w:nsid w:val="43566FDD"/>
+    <w:multiLevelType w:val="hybridMultilevel"/>
+    <w:tmpl w:val="17CEB676"/>
+    <w:lvl w:ilvl="0" w:tplc="040C000F">
+      <w:start w:val="1"/>
+      <w:numFmt w:val="decimal"/>
+      <w:lvlText w:val="%1."/>
+      <w:lvlJc w:val="left"/>
+      <w:pPr>
+        <w:ind w:left="720" w:hanging="360"/>
+      </w:pPr>
+      <w:rPr>
+        <w:rFonts w:hint="default"/>
+      </w:rPr>
+    </w:lvl>
+    <w:lvl w:ilvl="1" w:tplc="040C0019" w:tentative="1">
+      <w:start w:val="1"/>
+      <w:numFmt w:val="lowerLetter"/>
+      <w:lvlText w:val="%2."/>
+      <w:lvlJc w:val="left"/>
+      <w:pPr>
+        <w:ind w:left="1440" w:hanging="360"/>
+      </w:pPr>
+    </w:lvl>
+    <w:lvl w:ilvl="2" w:tplc="040C001B" w:tentative="1">
+      <w:start w:val="1"/>
+      <w:numFmt w:val="lowerRoman"/>
+      <w:lvlText w:val="%3."/>
+      <w:lvlJc w:val="right"/>
+      <w:pPr>
+        <w:ind w:left="2160" w:hanging="180"/>
+      </w:pPr>
+    </w:lvl>
+    <w:lvl w:ilvl="3" w:tplc="040C000F" w:tentative="1">
+      <w:start w:val="1"/>
+      <w:numFmt w:val="decimal"/>
+      <w:lvlText w:val="%4."/>
+      <w:lvlJc w:val="left"/>
+      <w:pPr>
+        <w:ind w:left="2880" w:hanging="360"/>
+      </w:pPr>
+    </w:lvl>
+    <w:lvl w:ilvl="4" w:tplc="040C0019" w:tentative="1">
+      <w:start w:val="1"/>
+      <w:numFmt w:val="lowerLetter"/>
+      <w:lvlText w:val="%5."/>
+      <w:lvlJc w:val="left"/>
+      <w:pPr>
+        <w:ind w:left="3600" w:hanging="360"/>
+      </w:pPr>
+    </w:lvl>
+    <w:lvl w:ilvl="5" w:tplc="040C001B" w:tentative="1">
+      <w:start w:val="1"/>
+      <w:numFmt w:val="lowerRoman"/>
+      <w:lvlText w:val="%6."/>
+      <w:lvlJc w:val="right"/>
+      <w:pPr>
+        <w:ind w:left="4320" w:hanging="180"/>
+      </w:pPr>
+    </w:lvl>
+    <w:lvl w:ilvl="6" w:tplc="040C000F" w:tentative="1">
+      <w:start w:val="1"/>
+      <w:numFmt w:val="decimal"/>
+      <w:lvlText w:val="%7."/>
+      <w:lvlJc w:val="left"/>
+      <w:pPr>
+        <w:ind w:left="5040" w:hanging="360"/>
+      </w:pPr>
+    </w:lvl>
+    <w:lvl w:ilvl="7" w:tplc="040C0019" w:tentative="1">
+      <w:start w:val="1"/>
+      <w:numFmt w:val="lowerLetter"/>
+      <w:lvlText w:val="%8."/>
+      <w:lvlJc w:val="left"/>
+      <w:pPr>
+        <w:ind w:left="5760" w:hanging="360"/>
+      </w:pPr>
+    </w:lvl>
+    <w:lvl w:ilvl="8" w:tplc="040C001B" w:tentative="1">
+      <w:start w:val="1"/>
+      <w:numFmt w:val="lowerRoman"/>
+      <w:lvlText w:val="%9."/>
+      <w:lvlJc w:val="right"/>
+      <w:pPr>
+        <w:ind w:left="6480" w:hanging="180"/>
+      </w:pPr>
+    </w:lvl>
+  </w:abstractNum>
+  <w:abstractNum w:abstractNumId="7" w15:restartNumberingAfterBreak="0">
+    <w:nsid w:val="5822593B"/>
+    <w:multiLevelType w:val="hybridMultilevel"/>
+    <w:tmpl w:val="AE44D796"/>
+    <w:lvl w:ilvl="0" w:tplc="FFFFFFFF">
+      <w:start w:val="1"/>
+      <w:numFmt w:val="decimal"/>
+      <w:lvlText w:val="%1."/>
+      <w:lvlJc w:val="left"/>
+      <w:pPr>
+        <w:ind w:left="720" w:hanging="360"/>
+      </w:pPr>
+      <w:rPr>
+        <w:rFonts w:hint="default"/>
+      </w:rPr>
+    </w:lvl>
+    <w:lvl w:ilvl="1" w:tplc="FFFFFFFF" w:tentative="1">
+      <w:start w:val="1"/>
+      <w:numFmt w:val="lowerLetter"/>
+      <w:lvlText w:val="%2."/>
+      <w:lvlJc w:val="left"/>
+      <w:pPr>
+        <w:ind w:left="1440" w:hanging="360"/>
+      </w:pPr>
+    </w:lvl>
+    <w:lvl w:ilvl="2" w:tplc="FFFFFFFF" w:tentative="1">
+      <w:start w:val="1"/>
+      <w:numFmt w:val="lowerRoman"/>
+      <w:lvlText w:val="%3."/>
+      <w:lvlJc w:val="right"/>
+      <w:pPr>
+        <w:ind w:left="2160" w:hanging="180"/>
+      </w:pPr>
+    </w:lvl>
+    <w:lvl w:ilvl="3" w:tplc="FFFFFFFF" w:tentative="1">
+      <w:start w:val="1"/>
+      <w:numFmt w:val="decimal"/>
+      <w:lvlText w:val="%4."/>
+      <w:lvlJc w:val="left"/>
+      <w:pPr>
+        <w:ind w:left="2880" w:hanging="360"/>
+      </w:pPr>
+    </w:lvl>
+    <w:lvl w:ilvl="4" w:tplc="FFFFFFFF" w:tentative="1">
+      <w:start w:val="1"/>
+      <w:numFmt w:val="lowerLetter"/>
+      <w:lvlText w:val="%5."/>
+      <w:lvlJc w:val="left"/>
+      <w:pPr>
+        <w:ind w:left="3600" w:hanging="360"/>
+      </w:pPr>
+    </w:lvl>
+    <w:lvl w:ilvl="5" w:tplc="FFFFFFFF" w:tentative="1">
+      <w:start w:val="1"/>
+      <w:numFmt w:val="lowerRoman"/>
+      <w:lvlText w:val="%6."/>
+      <w:lvlJc w:val="right"/>
+      <w:pPr>
+        <w:ind w:left="4320" w:hanging="180"/>
+      </w:pPr>
+    </w:lvl>
+    <w:lvl w:ilvl="6" w:tplc="FFFFFFFF" w:tentative="1">
+      <w:start w:val="1"/>
+      <w:numFmt w:val="decimal"/>
+      <w:lvlText w:val="%7."/>
+      <w:lvlJc w:val="left"/>
+      <w:pPr>
+        <w:ind w:left="5040" w:hanging="360"/>
+      </w:pPr>
+    </w:lvl>
+    <w:lvl w:ilvl="7" w:tplc="FFFFFFFF" w:tentative="1">
+      <w:start w:val="1"/>
+      <w:numFmt w:val="lowerLetter"/>
+      <w:lvlText w:val="%8."/>
+      <w:lvlJc w:val="left"/>
+      <w:pPr>
+        <w:ind w:left="5760" w:hanging="360"/>
+      </w:pPr>
+    </w:lvl>
+    <w:lvl w:ilvl="8" w:tplc="FFFFFFFF" w:tentative="1">
+      <w:start w:val="1"/>
+      <w:numFmt w:val="lowerRoman"/>
+      <w:lvlText w:val="%9."/>
+      <w:lvlJc w:val="right"/>
+      <w:pPr>
+        <w:ind w:left="6480" w:hanging="180"/>
+      </w:pPr>
+    </w:lvl>
+  </w:abstractNum>
+  <w:abstractNum w:abstractNumId="8" w15:restartNumberingAfterBreak="0">
+    <w:nsid w:val="6D594C07"/>
+    <w:multiLevelType w:val="hybridMultilevel"/>
+    <w:tmpl w:val="AE44D796"/>
+    <w:lvl w:ilvl="0" w:tplc="040C000F">
+      <w:start w:val="1"/>
+      <w:numFmt w:val="decimal"/>
+      <w:lvlText w:val="%1."/>
+      <w:lvlJc w:val="left"/>
+      <w:pPr>
+        <w:ind w:left="720" w:hanging="360"/>
+      </w:pPr>
+      <w:rPr>
+        <w:rFonts w:hint="default"/>
+      </w:rPr>
+    </w:lvl>
+    <w:lvl w:ilvl="1" w:tplc="040C0019" w:tentative="1">
+      <w:start w:val="1"/>
+      <w:numFmt w:val="lowerLetter"/>
+      <w:lvlText w:val="%2."/>
+      <w:lvlJc w:val="left"/>
+      <w:pPr>
+        <w:ind w:left="1440" w:hanging="360"/>
+      </w:pPr>
+    </w:lvl>
+    <w:lvl w:ilvl="2" w:tplc="040C001B" w:tentative="1">
+      <w:start w:val="1"/>
+      <w:numFmt w:val="lowerRoman"/>
+      <w:lvlText w:val="%3."/>
+      <w:lvlJc w:val="right"/>
+      <w:pPr>
+        <w:ind w:left="2160" w:hanging="180"/>
+      </w:pPr>
+    </w:lvl>
+    <w:lvl w:ilvl="3" w:tplc="040C000F" w:tentative="1">
+      <w:start w:val="1"/>
+      <w:numFmt w:val="decimal"/>
+      <w:lvlText w:val="%4."/>
+      <w:lvlJc w:val="left"/>
+      <w:pPr>
+        <w:ind w:left="2880" w:hanging="360"/>
+      </w:pPr>
+    </w:lvl>
+    <w:lvl w:ilvl="4" w:tplc="040C0019" w:tentative="1">
+      <w:start w:val="1"/>
+      <w:numFmt w:val="lowerLetter"/>
+      <w:lvlText w:val="%5."/>
+      <w:lvlJc w:val="left"/>
+      <w:pPr>
+        <w:ind w:left="3600" w:hanging="360"/>
+      </w:pPr>
+    </w:lvl>
+    <w:lvl w:ilvl="5" w:tplc="040C001B" w:tentative="1">
+      <w:start w:val="1"/>
+      <w:numFmt w:val="lowerRoman"/>
+      <w:lvlText w:val="%6."/>
+      <w:lvlJc w:val="right"/>
+      <w:pPr>
+        <w:ind w:left="4320" w:hanging="180"/>
+      </w:pPr>
+    </w:lvl>
+    <w:lvl w:ilvl="6" w:tplc="040C000F" w:tentative="1">
+      <w:start w:val="1"/>
+      <w:numFmt w:val="decimal"/>
+      <w:lvlText w:val="%7."/>
+      <w:lvlJc w:val="left"/>
+      <w:pPr>
+        <w:ind w:left="5040" w:hanging="360"/>
+      </w:pPr>
+    </w:lvl>
+    <w:lvl w:ilvl="7" w:tplc="040C0019" w:tentative="1">
+      <w:start w:val="1"/>
+      <w:numFmt w:val="lowerLetter"/>
+      <w:lvlText w:val="%8."/>
+      <w:lvlJc w:val="left"/>
+      <w:pPr>
+        <w:ind w:left="5760" w:hanging="360"/>
+      </w:pPr>
+    </w:lvl>
+    <w:lvl w:ilvl="8" w:tplc="040C001B" w:tentative="1">
+      <w:start w:val="1"/>
+      <w:numFmt w:val="lowerRoman"/>
+      <w:lvlText w:val="%9."/>
+      <w:lvlJc w:val="right"/>
+      <w:pPr>
+        <w:ind w:left="6480" w:hanging="180"/>
+      </w:pPr>
+    </w:lvl>
+  </w:abstractNum>
+  <w:abstractNum w:abstractNumId="9" w15:restartNumberingAfterBreak="0">
+    <w:nsid w:val="6FEC6EB3"/>
+    <w:multiLevelType w:val="hybridMultilevel"/>
+    <w:tmpl w:val="73D40A64"/>
+    <w:lvl w:ilvl="0" w:tplc="FFFFFFFF">
+      <w:start w:val="1"/>
+      <w:numFmt w:val="decimal"/>
+      <w:lvlText w:val="%1."/>
+      <w:lvlJc w:val="left"/>
+      <w:pPr>
+        <w:ind w:left="720" w:hanging="360"/>
+      </w:pPr>
+      <w:rPr>
+        <w:rFonts w:hint="default"/>
+      </w:rPr>
+    </w:lvl>
+    <w:lvl w:ilvl="1" w:tplc="FFFFFFFF" w:tentative="1">
+      <w:start w:val="1"/>
+      <w:numFmt w:val="lowerLetter"/>
+      <w:lvlText w:val="%2."/>
+      <w:lvlJc w:val="left"/>
+      <w:pPr>
+        <w:ind w:left="1440" w:hanging="360"/>
+      </w:pPr>
+    </w:lvl>
+    <w:lvl w:ilvl="2" w:tplc="FFFFFFFF" w:tentative="1">
+      <w:start w:val="1"/>
+      <w:numFmt w:val="lowerRoman"/>
+      <w:lvlText w:val="%3."/>
+      <w:lvlJc w:val="right"/>
+      <w:pPr>
+        <w:ind w:left="2160" w:hanging="180"/>
+      </w:pPr>
+    </w:lvl>
+    <w:lvl w:ilvl="3" w:tplc="FFFFFFFF" w:tentative="1">
+      <w:start w:val="1"/>
+      <w:numFmt w:val="decimal"/>
+      <w:lvlText w:val="%4."/>
+      <w:lvlJc w:val="left"/>
+      <w:pPr>
+        <w:ind w:left="2880" w:hanging="360"/>
+      </w:pPr>
+    </w:lvl>
+    <w:lvl w:ilvl="4" w:tplc="FFFFFFFF" w:tentative="1">
+      <w:start w:val="1"/>
+      <w:numFmt w:val="lowerLetter"/>
+      <w:lvlText w:val="%5."/>
+      <w:lvlJc w:val="left"/>
+      <w:pPr>
+        <w:ind w:left="3600" w:hanging="360"/>
+      </w:pPr>
+    </w:lvl>
+    <w:lvl w:ilvl="5" w:tplc="FFFFFFFF" w:tentative="1">
+      <w:start w:val="1"/>
+      <w:numFmt w:val="lowerRoman"/>
+      <w:lvlText w:val="%6."/>
+      <w:lvlJc w:val="right"/>
+      <w:pPr>
+        <w:ind w:left="4320" w:hanging="180"/>
+      </w:pPr>
+    </w:lvl>
+    <w:lvl w:ilvl="6" w:tplc="FFFFFFFF" w:tentative="1">
+      <w:start w:val="1"/>
+      <w:numFmt w:val="decimal"/>
+      <w:lvlText w:val="%7."/>
+      <w:lvlJc w:val="left"/>
+      <w:pPr>
+        <w:ind w:left="5040" w:hanging="360"/>
+      </w:pPr>
+    </w:lvl>
+    <w:lvl w:ilvl="7" w:tplc="FFFFFFFF" w:tentative="1">
+      <w:start w:val="1"/>
+      <w:numFmt w:val="lowerLetter"/>
+      <w:lvlText w:val="%8."/>
+      <w:lvlJc w:val="left"/>
+      <w:pPr>
+        <w:ind w:left="5760" w:hanging="360"/>
+      </w:pPr>
+    </w:lvl>
+    <w:lvl w:ilvl="8" w:tplc="FFFFFFFF" w:tentative="1">
+      <w:start w:val="1"/>
+      <w:numFmt w:val="lowerRoman"/>
+      <w:lvlText w:val="%9."/>
+      <w:lvlJc w:val="right"/>
+      <w:pPr>
+        <w:ind w:left="6480" w:hanging="180"/>
+      </w:pPr>
+    </w:lvl>
+  </w:abstractNum>
+  <w:abstractNum w:abstractNumId="10" w15:restartNumberingAfterBreak="0">
+    <w:nsid w:val="73263B20"/>
+    <w:multiLevelType w:val="hybridMultilevel"/>
+    <w:tmpl w:val="AE44D796"/>
+    <w:lvl w:ilvl="0" w:tplc="FFFFFFFF">
+      <w:start w:val="1"/>
+      <w:numFmt w:val="decimal"/>
+      <w:lvlText w:val="%1."/>
+      <w:lvlJc w:val="left"/>
+      <w:pPr>
+        <w:ind w:left="720" w:hanging="360"/>
+      </w:pPr>
+      <w:rPr>
+        <w:rFonts w:hint="default"/>
+      </w:rPr>
+    </w:lvl>
+    <w:lvl w:ilvl="1" w:tplc="FFFFFFFF" w:tentative="1">
+      <w:start w:val="1"/>
+      <w:numFmt w:val="lowerLetter"/>
+      <w:lvlText w:val="%2."/>
+      <w:lvlJc w:val="left"/>
+      <w:pPr>
+        <w:ind w:left="1440" w:hanging="360"/>
+      </w:pPr>
+    </w:lvl>
+    <w:lvl w:ilvl="2" w:tplc="FFFFFFFF" w:tentative="1">
+      <w:start w:val="1"/>
+      <w:numFmt w:val="lowerRoman"/>
+      <w:lvlText w:val="%3."/>
+      <w:lvlJc w:val="right"/>
+      <w:pPr>
+        <w:ind w:left="2160" w:hanging="180"/>
+      </w:pPr>
+    </w:lvl>
+    <w:lvl w:ilvl="3" w:tplc="FFFFFFFF" w:tentative="1">
+      <w:start w:val="1"/>
+      <w:numFmt w:val="decimal"/>
+      <w:lvlText w:val="%4."/>
+      <w:lvlJc w:val="left"/>
+      <w:pPr>
+        <w:ind w:left="2880" w:hanging="360"/>
+      </w:pPr>
+    </w:lvl>
+    <w:lvl w:ilvl="4" w:tplc="FFFFFFFF" w:tentative="1">
+      <w:start w:val="1"/>
+      <w:numFmt w:val="lowerLetter"/>
+      <w:lvlText w:val="%5."/>
+      <w:lvlJc w:val="left"/>
+      <w:pPr>
+        <w:ind w:left="3600" w:hanging="360"/>
+      </w:pPr>
+    </w:lvl>
+    <w:lvl w:ilvl="5" w:tplc="FFFFFFFF" w:tentative="1">
+      <w:start w:val="1"/>
+      <w:numFmt w:val="lowerRoman"/>
+      <w:lvlText w:val="%6."/>
+      <w:lvlJc w:val="right"/>
+      <w:pPr>
+        <w:ind w:left="4320" w:hanging="180"/>
+      </w:pPr>
+    </w:lvl>
+    <w:lvl w:ilvl="6" w:tplc="FFFFFFFF" w:tentative="1">
+      <w:start w:val="1"/>
+      <w:numFmt w:val="decimal"/>
+      <w:lvlText w:val="%7."/>
+      <w:lvlJc w:val="left"/>
+      <w:pPr>
+        <w:ind w:left="5040" w:hanging="360"/>
+      </w:pPr>
+    </w:lvl>
+    <w:lvl w:ilvl="7" w:tplc="FFFFFFFF" w:tentative="1">
+      <w:start w:val="1"/>
+      <w:numFmt w:val="lowerLetter"/>
+      <w:lvlText w:val="%8."/>
+      <w:lvlJc w:val="left"/>
+      <w:pPr>
+        <w:ind w:left="5760" w:hanging="360"/>
+      </w:pPr>
+    </w:lvl>
+    <w:lvl w:ilvl="8" w:tplc="FFFFFFFF" w:tentative="1">
+      <w:start w:val="1"/>
+      <w:numFmt w:val="lowerRoman"/>
+      <w:lvlText w:val="%9."/>
+      <w:lvlJc w:val="right"/>
+      <w:pPr>
+        <w:ind w:left="6480" w:hanging="180"/>
+      </w:pPr>
+    </w:lvl>
+  </w:abstractNum>
+  <w:abstractNum w:abstractNumId="11" w15:restartNumberingAfterBreak="0">
+    <w:nsid w:val="7CEB28C0"/>
+    <w:multiLevelType w:val="hybridMultilevel"/>
+    <w:tmpl w:val="C7EC543A"/>
+    <w:lvl w:ilvl="0" w:tplc="040C000F">
+      <w:start w:val="1"/>
+      <w:numFmt w:val="decimal"/>
+      <w:lvlText w:val="%1."/>
+      <w:lvlJc w:val="left"/>
+      <w:pPr>
+        <w:ind w:left="720" w:hanging="360"/>
+      </w:pPr>
+      <w:rPr>
+        <w:rFonts w:hint="default"/>
+      </w:rPr>
+    </w:lvl>
+    <w:lvl w:ilvl="1" w:tplc="040C0019" w:tentative="1">
+      <w:start w:val="1"/>
+      <w:numFmt w:val="lowerLetter"/>
+      <w:lvlText w:val="%2."/>
+      <w:lvlJc w:val="left"/>
+      <w:pPr>
+        <w:ind w:left="1440" w:hanging="360"/>
+      </w:pPr>
+    </w:lvl>
+    <w:lvl w:ilvl="2" w:tplc="040C001B" w:tentative="1">
+      <w:start w:val="1"/>
+      <w:numFmt w:val="lowerRoman"/>
+      <w:lvlText w:val="%3."/>
+      <w:lvlJc w:val="right"/>
+      <w:pPr>
+        <w:ind w:left="2160" w:hanging="180"/>
+      </w:pPr>
+    </w:lvl>
+    <w:lvl w:ilvl="3" w:tplc="040C000F" w:tentative="1">
+      <w:start w:val="1"/>
+      <w:numFmt w:val="decimal"/>
+      <w:lvlText w:val="%4."/>
+      <w:lvlJc w:val="left"/>
+      <w:pPr>
+        <w:ind w:left="2880" w:hanging="360"/>
+      </w:pPr>
+    </w:lvl>
+    <w:lvl w:ilvl="4" w:tplc="040C0019" w:tentative="1">
+      <w:start w:val="1"/>
+      <w:numFmt w:val="lowerLetter"/>
+      <w:lvlText w:val="%5."/>
+      <w:lvlJc w:val="left"/>
+      <w:pPr>
+        <w:ind w:left="3600" w:hanging="360"/>
+      </w:pPr>
+    </w:lvl>
+    <w:lvl w:ilvl="5" w:tplc="040C001B" w:tentative="1">
+      <w:start w:val="1"/>
+      <w:numFmt w:val="lowerRoman"/>
+      <w:lvlText w:val="%6."/>
+      <w:lvlJc w:val="right"/>
+      <w:pPr>
+        <w:ind w:left="4320" w:hanging="180"/>
+      </w:pPr>
+    </w:lvl>
+    <w:lvl w:ilvl="6" w:tplc="040C000F" w:tentative="1">
+      <w:start w:val="1"/>
+      <w:numFmt w:val="decimal"/>
+      <w:lvlText w:val="%7."/>
+      <w:lvlJc w:val="left"/>
+      <w:pPr>
+        <w:ind w:left="5040" w:hanging="360"/>
+      </w:pPr>
+    </w:lvl>
+    <w:lvl w:ilvl="7" w:tplc="040C0019" w:tentative="1">
+      <w:start w:val="1"/>
+      <w:numFmt w:val="lowerLetter"/>
+      <w:lvlText w:val="%8."/>
+      <w:lvlJc w:val="left"/>
+      <w:pPr>
+        <w:ind w:left="5760" w:hanging="360"/>
+      </w:pPr>
+    </w:lvl>
+    <w:lvl w:ilvl="8" w:tplc="040C001B" w:tentative="1">
+      <w:start w:val="1"/>
+      <w:numFmt w:val="lowerRoman"/>
+      <w:lvlText w:val="%9."/>
+      <w:lvlJc w:val="right"/>
+      <w:pPr>
+        <w:ind w:left="6480" w:hanging="180"/>
+      </w:pPr>
+    </w:lvl>
+  </w:abstractNum>
+  <w:num w:numId="1" w16cid:durableId="1976326013">
     <w:abstractNumId w:val="0"/>
   </w:num>
-  <w:num w:numId="2">
+  <w:num w:numId="2" w16cid:durableId="275257249">
+    <w:abstractNumId w:val="5"/>
+  </w:num>
+  <w:num w:numId="3" w16cid:durableId="1966110238">
+    <w:abstractNumId w:val="1"/>
+  </w:num>
+  <w:num w:numId="4" w16cid:durableId="484783572">
+    <w:abstractNumId w:val="4"/>
+  </w:num>
+  <w:num w:numId="5" w16cid:durableId="519048557">
+    <w:abstractNumId w:val="2"/>
+  </w:num>
+  <w:num w:numId="6" w16cid:durableId="779834590">
+    <w:abstractNumId w:val="6"/>
+  </w:num>
+  <w:num w:numId="7" w16cid:durableId="1028529753">
+    <w:abstractNumId w:val="11"/>
+  </w:num>
+  <w:num w:numId="8" w16cid:durableId="933781518">
+    <w:abstractNumId w:val="8"/>
+  </w:num>
+  <w:num w:numId="9" w16cid:durableId="1981492153">
+    <w:abstractNumId w:val="7"/>
+  </w:num>
+  <w:num w:numId="10" w16cid:durableId="1979726676">
+    <w:abstractNumId w:val="10"/>
+  </w:num>
+  <w:num w:numId="11" w16cid:durableId="860583715">
     <w:abstractNumId w:val="3"/>
   </w:num>
-  <w:num w:numId="3">
-    <w:abstractNumId w:val="1"/>
-  </w:num>
-  <w:num w:numId="4">
-    <w:abstractNumId w:val="2"/>
+  <w:num w:numId="12" w16cid:durableId="718474821">
+    <w:abstractNumId w:val="9"/>
   </w:num>
 </w:numbering>
 </file>
 
 <file path=word/styles.xml><?xml version="1.0" encoding="utf-8"?>
-<w:styles xmlns:mc="http://schemas.openxmlformats.org/markup-compatibility/2006" xmlns:r="http://schemas.openxmlformats.org/officeDocument/2006/relationships" xmlns:w="http://schemas.openxmlformats.org/wordprocessingml/2006/main" xmlns:w14="http://schemas.microsoft.com/office/word/2010/wordml" xmlns:w15="http://schemas.microsoft.com/office/word/2012/wordml" xmlns:w16cid="http://schemas.microsoft.com/office/word/2016/wordml/cid" xmlns:w16se="http://schemas.microsoft.com/office/word/2015/wordml/symex" mc:Ignorable="w14 w15 w16se w16cid">
+<w:styles xmlns:mc="http://schemas.openxmlformats.org/markup-compatibility/2006" xmlns:r="http://schemas.openxmlformats.org/officeDocument/2006/relationships" xmlns:w="http://schemas.openxmlformats.org/wordprocessingml/2006/main" xmlns:w14="http://schemas.microsoft.com/office/word/2010/wordml" xmlns:w15="http://schemas.microsoft.com/office/word/2012/wordml" xmlns:w16cex="http://schemas.microsoft.com/office/word/2018/wordml/cex" xmlns:w16cid="http://schemas.microsoft.com/office/word/2016/wordml/cid" xmlns:w16="http://schemas.microsoft.com/office/word/2018/wordml" xmlns:w16du="http://schemas.microsoft.com/office/word/2023/wordml/word16du" xmlns:w16sdtdh="http://schemas.microsoft.com/office/word/2020/wordml/sdtdatahash" xmlns:w16se="http://schemas.microsoft.com/office/word/2015/wordml/symex" mc:Ignorable="w14 w15 w16se w16cid w16 w16cex w16sdtdh w16du">
   <w:docDefaults>
     <w:rPrDefault>
       <w:rPr>
@@ -975,7 +2604,7 @@
       </w:pPr>
     </w:pPrDefault>
   </w:docDefaults>
-  <w:latentStyles w:defLockedState="0" w:defUIPriority="99" w:defSemiHidden="0" w:defUnhideWhenUsed="0" w:defQFormat="0" w:count="375">
+  <w:latentStyles w:defLockedState="0" w:defUIPriority="99" w:defSemiHidden="0" w:defUnhideWhenUsed="0" w:defQFormat="0" w:count="376">
     <w:lsdException w:name="Normal" w:uiPriority="0" w:qFormat="1"/>
     <w:lsdException w:name="heading 1" w:uiPriority="9" w:qFormat="1"/>
     <w:lsdException w:name="heading 2" w:semiHidden="1" w:uiPriority="9" w:unhideWhenUsed="1" w:qFormat="1"/>
@@ -1351,10 +2980,12 @@
     <w:lsdException w:name="Smart Hyperlink" w:semiHidden="1" w:unhideWhenUsed="1"/>
     <w:lsdException w:name="Hashtag" w:semiHidden="1" w:unhideWhenUsed="1"/>
     <w:lsdException w:name="Unresolved Mention" w:semiHidden="1" w:unhideWhenUsed="1"/>
+    <w:lsdException w:name="Smart Link" w:semiHidden="1" w:unhideWhenUsed="1"/>
   </w:latentStyles>
   <w:style w:type="paragraph" w:default="1" w:styleId="Normal">
     <w:name w:val="Normal"/>
     <w:qFormat/>
+    <w:rsid w:val="00085463"/>
   </w:style>
   <w:style w:type="paragraph" w:styleId="Titre1">
     <w:name w:val="heading 1"/>
@@ -1461,6 +3092,72 @@
       <w:color w:val="2F5496" w:themeColor="accent1" w:themeShade="BF"/>
       <w:sz w:val="26"/>
       <w:szCs w:val="26"/>
+    </w:rPr>
+  </w:style>
+  <w:style w:type="character" w:styleId="Marquedecommentaire">
+    <w:name w:val="annotation reference"/>
+    <w:basedOn w:val="Policepardfaut"/>
+    <w:uiPriority w:val="99"/>
+    <w:semiHidden/>
+    <w:unhideWhenUsed/>
+    <w:rsid w:val="00E03BC2"/>
+    <w:rPr>
+      <w:sz w:val="16"/>
+      <w:szCs w:val="16"/>
+    </w:rPr>
+  </w:style>
+  <w:style w:type="paragraph" w:styleId="Commentaire">
+    <w:name w:val="annotation text"/>
+    <w:basedOn w:val="Normal"/>
+    <w:link w:val="CommentaireCar"/>
+    <w:uiPriority w:val="99"/>
+    <w:unhideWhenUsed/>
+    <w:rsid w:val="00E03BC2"/>
+    <w:pPr>
+      <w:spacing w:line="240" w:lineRule="auto"/>
+    </w:pPr>
+    <w:rPr>
+      <w:sz w:val="20"/>
+      <w:szCs w:val="20"/>
+    </w:rPr>
+  </w:style>
+  <w:style w:type="character" w:customStyle="1" w:styleId="CommentaireCar">
+    <w:name w:val="Commentaire Car"/>
+    <w:basedOn w:val="Policepardfaut"/>
+    <w:link w:val="Commentaire"/>
+    <w:uiPriority w:val="99"/>
+    <w:rsid w:val="00E03BC2"/>
+    <w:rPr>
+      <w:sz w:val="20"/>
+      <w:szCs w:val="20"/>
+    </w:rPr>
+  </w:style>
+  <w:style w:type="paragraph" w:styleId="Objetducommentaire">
+    <w:name w:val="annotation subject"/>
+    <w:basedOn w:val="Commentaire"/>
+    <w:next w:val="Commentaire"/>
+    <w:link w:val="ObjetducommentaireCar"/>
+    <w:uiPriority w:val="99"/>
+    <w:semiHidden/>
+    <w:unhideWhenUsed/>
+    <w:rsid w:val="00E03BC2"/>
+    <w:rPr>
+      <w:b/>
+      <w:bCs/>
+    </w:rPr>
+  </w:style>
+  <w:style w:type="character" w:customStyle="1" w:styleId="ObjetducommentaireCar">
+    <w:name w:val="Objet du commentaire Car"/>
+    <w:basedOn w:val="CommentaireCar"/>
+    <w:link w:val="Objetducommentaire"/>
+    <w:uiPriority w:val="99"/>
+    <w:semiHidden/>
+    <w:rsid w:val="00E03BC2"/>
+    <w:rPr>
+      <w:b/>
+      <w:bCs/>
+      <w:sz w:val="20"/>
+      <w:szCs w:val="20"/>
     </w:rPr>
   </w:style>
 </w:styles>

</xml_diff>

<commit_message>
Finalisation doc fil d'ariane
</commit_message>
<xml_diff>
--- a/Dossier de rendu phase B/0. Consignes expérimentateurs - préparation.docx
+++ b/Dossier de rendu phase B/0. Consignes expérimentateurs - préparation.docx
@@ -1,6 +1,6 @@
 
 <file path=word/document.xml><?xml version="1.0" encoding="utf-8"?>
-<w:document xmlns:wpc="http://schemas.microsoft.com/office/word/2010/wordprocessingCanvas" xmlns:cx="http://schemas.microsoft.com/office/drawing/2014/chartex" xmlns:cx1="http://schemas.microsoft.com/office/drawing/2015/9/8/chartex" xmlns:cx2="http://schemas.microsoft.com/office/drawing/2015/10/21/chartex" xmlns:cx3="http://schemas.microsoft.com/office/drawing/2016/5/9/chartex" xmlns:cx4="http://schemas.microsoft.com/office/drawing/2016/5/10/chartex" xmlns:cx5="http://schemas.microsoft.com/office/drawing/2016/5/11/chartex" xmlns:cx6="http://schemas.microsoft.com/office/drawing/2016/5/12/chartex" xmlns:cx7="http://schemas.microsoft.com/office/drawing/2016/5/13/chartex" xmlns:cx8="http://schemas.microsoft.com/office/drawing/2016/5/14/chartex" xmlns:mc="http://schemas.openxmlformats.org/markup-compatibility/2006" xmlns:aink="http://schemas.microsoft.com/office/drawing/2016/ink" xmlns:am3d="http://schemas.microsoft.com/office/drawing/2017/model3d" xmlns:o="urn:schemas-microsoft-com:office:office" xmlns:oel="http://schemas.microsoft.com/office/2019/extlst" xmlns:r="http://schemas.openxmlformats.org/officeDocument/2006/relationships" xmlns:m="http://schemas.openxmlformats.org/officeDocument/2006/math" xmlns:v="urn:schemas-microsoft-com:vml" xmlns:wp14="http://schemas.microsoft.com/office/word/2010/wordprocessingDrawing" xmlns:wp="http://schemas.openxmlformats.org/drawingml/2006/wordprocessingDrawing" xmlns:w10="urn:schemas-microsoft-com:office:word" xmlns:w="http://schemas.openxmlformats.org/wordprocessingml/2006/main" xmlns:w14="http://schemas.microsoft.com/office/word/2010/wordml" xmlns:w15="http://schemas.microsoft.com/office/word/2012/wordml" xmlns:w16cex="http://schemas.microsoft.com/office/word/2018/wordml/cex" xmlns:w16cid="http://schemas.microsoft.com/office/word/2016/wordml/cid" xmlns:w16="http://schemas.microsoft.com/office/word/2018/wordml" xmlns:w16du="http://schemas.microsoft.com/office/word/2023/wordml/word16du" xmlns:w16sdtdh="http://schemas.microsoft.com/office/word/2020/wordml/sdtdatahash" xmlns:w16se="http://schemas.microsoft.com/office/word/2015/wordml/symex" xmlns:wpg="http://schemas.microsoft.com/office/word/2010/wordprocessingGroup" xmlns:wpi="http://schemas.microsoft.com/office/word/2010/wordprocessingInk" xmlns:wne="http://schemas.microsoft.com/office/word/2006/wordml" xmlns:wps="http://schemas.microsoft.com/office/word/2010/wordprocessingShape" mc:Ignorable="w14 w15 w16se w16cid w16 w16cex w16sdtdh w16du wp14">
+<w:document xmlns:wpc="http://schemas.microsoft.com/office/word/2010/wordprocessingCanvas" xmlns:cx="http://schemas.microsoft.com/office/drawing/2014/chartex" xmlns:cx1="http://schemas.microsoft.com/office/drawing/2015/9/8/chartex" xmlns:cx2="http://schemas.microsoft.com/office/drawing/2015/10/21/chartex" xmlns:cx3="http://schemas.microsoft.com/office/drawing/2016/5/9/chartex" xmlns:cx4="http://schemas.microsoft.com/office/drawing/2016/5/10/chartex" xmlns:cx5="http://schemas.microsoft.com/office/drawing/2016/5/11/chartex" xmlns:cx6="http://schemas.microsoft.com/office/drawing/2016/5/12/chartex" xmlns:cx7="http://schemas.microsoft.com/office/drawing/2016/5/13/chartex" xmlns:cx8="http://schemas.microsoft.com/office/drawing/2016/5/14/chartex" xmlns:mc="http://schemas.openxmlformats.org/markup-compatibility/2006" xmlns:aink="http://schemas.microsoft.com/office/drawing/2016/ink" xmlns:am3d="http://schemas.microsoft.com/office/drawing/2017/model3d" xmlns:o="urn:schemas-microsoft-com:office:office" xmlns:r="http://schemas.openxmlformats.org/officeDocument/2006/relationships" xmlns:m="http://schemas.openxmlformats.org/officeDocument/2006/math" xmlns:v="urn:schemas-microsoft-com:vml" xmlns:wp14="http://schemas.microsoft.com/office/word/2010/wordprocessingDrawing" xmlns:wp="http://schemas.openxmlformats.org/drawingml/2006/wordprocessingDrawing" xmlns:w10="urn:schemas-microsoft-com:office:word" xmlns:w="http://schemas.openxmlformats.org/wordprocessingml/2006/main" xmlns:w14="http://schemas.microsoft.com/office/word/2010/wordml" xmlns:w15="http://schemas.microsoft.com/office/word/2012/wordml" xmlns:w16cid="http://schemas.microsoft.com/office/word/2016/wordml/cid" xmlns:w16se="http://schemas.microsoft.com/office/word/2015/wordml/symex" xmlns:wpg="http://schemas.microsoft.com/office/word/2010/wordprocessingGroup" xmlns:wpi="http://schemas.microsoft.com/office/word/2010/wordprocessingInk" xmlns:wne="http://schemas.microsoft.com/office/word/2006/wordml" xmlns:wps="http://schemas.microsoft.com/office/word/2010/wordprocessingShape" mc:Ignorable="w14 w15 w16se w16cid wp14">
   <w:body>
     <w:p>
       <w:pPr>
@@ -444,22 +444,14 @@
           <w:b/>
           <w:color w:val="FF0000"/>
         </w:rPr>
-        <w:t>Ajouter un numéro d’anonymat pour chacun des joueurs, l’inscrire sur toutes les fiches d’observation, questionnaires etc.</w:t>
-      </w:r>
-    </w:p>
-    <w:p>
-      <w:pPr>
-        <w:rPr>
-          <w:b/>
-          <w:color w:val="FF0000"/>
-        </w:rPr>
-      </w:pPr>
-      <w:r>
-        <w:rPr>
-          <w:b/>
-          <w:color w:val="FF0000"/>
-        </w:rPr>
-        <w:t>Imprimer les QR codes ?</w:t>
+        <w:t>Imprimer les QR codes </w:t>
+      </w:r>
+      <w:r>
+        <w:rPr>
+          <w:b/>
+          <w:color w:val="FF0000"/>
+        </w:rPr>
+        <w:t>+ formulaires de consentement</w:t>
       </w:r>
     </w:p>
     <w:p>
@@ -494,48 +486,55 @@
         </w:numPr>
       </w:pPr>
       <w:r>
+        <w:t>Préparation du plateau de jeu</w:t>
+      </w:r>
+    </w:p>
+    <w:p>
+      <w:r>
+        <w:t>Météo :</w:t>
+      </w:r>
+      <w:r>
+        <w:t xml:space="preserve"> 0, 2, 2, 1, 2, 3, tempête</w:t>
+      </w:r>
+      <w:r>
+        <w:t xml:space="preserve">. 7 </w:t>
+      </w:r>
+      <w:proofErr w:type="gramStart"/>
+      <w:r>
+        <w:t>nourriture</w:t>
+      </w:r>
+      <w:proofErr w:type="gramEnd"/>
+      <w:r>
+        <w:t>, 8 eau.</w:t>
+      </w:r>
+    </w:p>
+    <w:p>
+      <w:r>
+        <w:t>Cartes distribuées à chacun :</w:t>
+      </w:r>
+    </w:p>
+    <w:p>
+      <w:pPr>
+        <w:jc w:val="center"/>
+      </w:pPr>
+      <w:r>
+        <w:rPr>
+          <w:noProof/>
+        </w:rPr>
         <w:lastRenderedPageBreak/>
-        <w:t>Préparation du plateau de jeu</w:t>
-      </w:r>
-    </w:p>
-    <w:p>
-      <w:r>
-        <w:t>Météo :</w:t>
-      </w:r>
-      <w:r>
-        <w:t xml:space="preserve"> 0, 2, 2, 1, 2, 3, tempête</w:t>
-      </w:r>
-      <w:r>
-        <w:t>. 7 nourriture, 8 eau.</w:t>
-      </w:r>
-    </w:p>
-    <w:p>
-      <w:r>
-        <w:t>Cartes distribuées à chacun :</w:t>
-      </w:r>
-      <w:r>
-        <w:t xml:space="preserve"> </w:t>
-      </w:r>
-    </w:p>
-    <w:p>
-      <w:pPr>
-        <w:jc w:val="center"/>
-      </w:pPr>
-      <w:r>
-        <w:rPr>
-          <w:noProof/>
-        </w:rPr>
         <w:drawing>
-          <wp:inline distT="0" distB="0" distL="0" distR="0" wp14:anchorId="6F93D09E" wp14:editId="14B721E1">
-            <wp:extent cx="4952591" cy="3343220"/>
-            <wp:effectExtent l="0" t="0" r="409" b="0"/>
-            <wp:docPr id="4" name="Image 8"/>
-            <wp:cNvGraphicFramePr/>
+          <wp:inline distT="0" distB="0" distL="0" distR="0" wp14:anchorId="2542B7AE" wp14:editId="1F8DC00F">
+            <wp:extent cx="5760720" cy="3897630"/>
+            <wp:effectExtent l="0" t="0" r="0" b="7620"/>
+            <wp:docPr id="1" name="Image 1"/>
+            <wp:cNvGraphicFramePr>
+              <a:graphicFrameLocks xmlns:a="http://schemas.openxmlformats.org/drawingml/2006/main" noChangeAspect="1"/>
+            </wp:cNvGraphicFramePr>
             <a:graphic xmlns:a="http://schemas.openxmlformats.org/drawingml/2006/main">
               <a:graphicData uri="http://schemas.openxmlformats.org/drawingml/2006/picture">
                 <pic:pic xmlns:pic="http://schemas.openxmlformats.org/drawingml/2006/picture">
                   <pic:nvPicPr>
-                    <pic:cNvPr id="0" name=""/>
+                    <pic:cNvPr id="1" name=""/>
                     <pic:cNvPicPr/>
                   </pic:nvPicPr>
                   <pic:blipFill>
@@ -547,16 +546,11 @@
                   <pic:spPr>
                     <a:xfrm>
                       <a:off x="0" y="0"/>
-                      <a:ext cx="4952591" cy="3343220"/>
+                      <a:ext cx="5760720" cy="3897630"/>
                     </a:xfrm>
                     <a:prstGeom prst="rect">
                       <a:avLst/>
                     </a:prstGeom>
-                    <a:noFill/>
-                    <a:ln>
-                      <a:noFill/>
-                      <a:prstDash/>
-                    </a:ln>
                   </pic:spPr>
                 </pic:pic>
               </a:graphicData>
@@ -665,31 +659,7 @@
         <w:rPr>
           <w:color w:val="FF0000"/>
         </w:rPr>
-        <w:t xml:space="preserve">Installer le </w:t>
-      </w:r>
-      <w:r>
-        <w:rPr>
-          <w:color w:val="FF0000"/>
-        </w:rPr>
-        <w:t>plateau de jeu d’entrainement</w:t>
-      </w:r>
-      <w:r>
-        <w:rPr>
-          <w:color w:val="FF0000"/>
-        </w:rPr>
-        <w:t xml:space="preserve"> </w:t>
-      </w:r>
-      <w:r>
-        <w:rPr>
-          <w:color w:val="4472C4" w:themeColor="accent1"/>
-        </w:rPr>
-        <w:t>(peut être finalisé pendant les premiers questionnaires)</w:t>
-      </w:r>
-      <w:r>
-        <w:rPr>
-          <w:color w:val="4472C4" w:themeColor="accent1"/>
-        </w:rPr>
-        <w:t xml:space="preserve"> </w:t>
+        <w:t>Préparer le vidéoprojecteur / grand écran pour le visionnage de la partie</w:t>
       </w:r>
     </w:p>
     <w:p>
@@ -707,7 +677,160 @@
         <w:rPr>
           <w:color w:val="FF0000"/>
         </w:rPr>
-        <w:t>Placer les caméras</w:t>
+        <w:t>Installer le</w:t>
+      </w:r>
+      <w:r>
+        <w:rPr>
+          <w:color w:val="FF0000"/>
+        </w:rPr>
+        <w:t>s tables</w:t>
+      </w:r>
+      <w:r>
+        <w:rPr>
+          <w:color w:val="FF0000"/>
+        </w:rPr>
+        <w:t xml:space="preserve"> de jeu</w:t>
+      </w:r>
+      <w:r>
+        <w:rPr>
+          <w:color w:val="FF0000"/>
+        </w:rPr>
+        <w:t> :</w:t>
+      </w:r>
+    </w:p>
+    <w:p>
+      <w:pPr>
+        <w:pStyle w:val="Paragraphedeliste"/>
+        <w:numPr>
+          <w:ilvl w:val="1"/>
+          <w:numId w:val="7"/>
+        </w:numPr>
+        <w:rPr>
+          <w:color w:val="FF0000"/>
+        </w:rPr>
+      </w:pPr>
+      <w:r>
+        <w:rPr>
+          <w:i/>
+          <w:color w:val="FF0000"/>
+        </w:rPr>
+        <w:t xml:space="preserve">Marie : </w:t>
+      </w:r>
+      <w:r>
+        <w:rPr>
+          <w:color w:val="FF0000"/>
+        </w:rPr>
+        <w:t>1 table pour l</w:t>
+      </w:r>
+      <w:r>
+        <w:rPr>
+          <w:color w:val="FF0000"/>
+        </w:rPr>
+        <w:t>’entra</w:t>
+      </w:r>
+      <w:r>
+        <w:rPr>
+          <w:color w:val="FF0000"/>
+        </w:rPr>
+        <w:t>î</w:t>
+      </w:r>
+      <w:r>
+        <w:rPr>
+          <w:color w:val="FF0000"/>
+        </w:rPr>
+        <w:t>nement</w:t>
+      </w:r>
+      <w:r>
+        <w:rPr>
+          <w:color w:val="FF0000"/>
+        </w:rPr>
+        <w:t xml:space="preserve"> (1 jeu, distribution au hasard sauf la météo au 3</w:t>
+      </w:r>
+      <w:r>
+        <w:rPr>
+          <w:color w:val="FF0000"/>
+          <w:vertAlign w:val="superscript"/>
+        </w:rPr>
+        <w:t>e</w:t>
+      </w:r>
+      <w:r>
+        <w:rPr>
+          <w:color w:val="FF0000"/>
+        </w:rPr>
+        <w:t xml:space="preserve"> tour, pioches individuelles)</w:t>
+      </w:r>
+      <w:r>
+        <w:rPr>
+          <w:color w:val="FF0000"/>
+        </w:rPr>
+        <w:t xml:space="preserve"> </w:t>
+      </w:r>
+      <w:r>
+        <w:rPr>
+          <w:color w:val="4472C4" w:themeColor="accent1"/>
+        </w:rPr>
+        <w:t xml:space="preserve">(peut être finalisé pendant les premiers questionnaires) </w:t>
+      </w:r>
+    </w:p>
+    <w:p>
+      <w:pPr>
+        <w:pStyle w:val="Paragraphedeliste"/>
+        <w:numPr>
+          <w:ilvl w:val="1"/>
+          <w:numId w:val="7"/>
+        </w:numPr>
+        <w:rPr>
+          <w:color w:val="FF0000"/>
+        </w:rPr>
+      </w:pPr>
+      <w:r>
+        <w:rPr>
+          <w:i/>
+          <w:color w:val="FF0000"/>
+        </w:rPr>
+        <w:t xml:space="preserve">Julien : </w:t>
+      </w:r>
+      <w:r>
+        <w:rPr>
+          <w:color w:val="FF0000"/>
+        </w:rPr>
+        <w:t>1 table pour la partie observée : voir tableau de distribution du jeu</w:t>
+      </w:r>
+      <w:r>
+        <w:rPr>
+          <w:color w:val="FF0000"/>
+        </w:rPr>
+        <w:t xml:space="preserve"> page précédente </w:t>
+      </w:r>
+      <w:r>
+        <w:rPr>
+          <w:color w:val="4472C4" w:themeColor="accent1"/>
+        </w:rPr>
+        <w:t xml:space="preserve">(peut être finalisé </w:t>
+      </w:r>
+      <w:r>
+        <w:rPr>
+          <w:color w:val="4472C4" w:themeColor="accent1"/>
+        </w:rPr>
+        <w:t xml:space="preserve">par Julien </w:t>
+      </w:r>
+      <w:r>
+        <w:rPr>
+          <w:color w:val="4472C4" w:themeColor="accent1"/>
+        </w:rPr>
+        <w:t>pendant</w:t>
+      </w:r>
+      <w:r>
+        <w:rPr>
+          <w:color w:val="4472C4" w:themeColor="accent1"/>
+        </w:rPr>
+        <w:t xml:space="preserve"> partie d’entraînement</w:t>
+      </w:r>
+      <w:r>
+        <w:rPr>
+          <w:color w:val="4472C4" w:themeColor="accent1"/>
+        </w:rPr>
+        <w:t xml:space="preserve">) </w:t>
       </w:r>
     </w:p>
     <w:p>
@@ -725,6 +848,42 @@
         <w:rPr>
           <w:color w:val="FF0000"/>
         </w:rPr>
+        <w:t>Placer l</w:t>
+      </w:r>
+      <w:r>
+        <w:rPr>
+          <w:color w:val="FF0000"/>
+        </w:rPr>
+        <w:t>a</w:t>
+      </w:r>
+      <w:r>
+        <w:rPr>
+          <w:color w:val="FF0000"/>
+        </w:rPr>
+        <w:t xml:space="preserve"> caméra</w:t>
+      </w:r>
+      <w:r>
+        <w:rPr>
+          <w:color w:val="FF0000"/>
+        </w:rPr>
+        <w:t xml:space="preserve"> pour visualiser les sujets et le plateau sur la table de la partie observée</w:t>
+      </w:r>
+    </w:p>
+    <w:p>
+      <w:pPr>
+        <w:pStyle w:val="Paragraphedeliste"/>
+        <w:numPr>
+          <w:ilvl w:val="0"/>
+          <w:numId w:val="7"/>
+        </w:numPr>
+        <w:rPr>
+          <w:color w:val="FF0000"/>
+        </w:rPr>
+      </w:pPr>
+      <w:r>
+        <w:rPr>
+          <w:color w:val="FF0000"/>
+        </w:rPr>
         <w:t>Avoir à portée de main :</w:t>
       </w:r>
     </w:p>
@@ -749,7 +908,7 @@
         <w:rPr>
           <w:color w:val="FF0000"/>
         </w:rPr>
-        <w:t xml:space="preserve"> (imprimés ?)</w:t>
+        <w:t xml:space="preserve"> (imprimés)</w:t>
       </w:r>
     </w:p>
     <w:p>
@@ -797,7 +956,7 @@
         <w:rPr>
           <w:color w:val="FF0000"/>
         </w:rPr>
-        <w:t>de la grille d’observation de la partie et de la grille de jeu pour la personne concernée</w:t>
+        <w:t>de la grille d’observation de la partie</w:t>
       </w:r>
     </w:p>
     <w:p>
@@ -815,19 +974,33 @@
         <w:rPr>
           <w:color w:val="FF0000"/>
         </w:rPr>
-        <w:t>Une copie</w:t>
-      </w:r>
-      <w:r>
-        <w:rPr>
-          <w:color w:val="FF0000"/>
-        </w:rPr>
-        <w:t xml:space="preserve"> numérique</w:t>
-      </w:r>
-      <w:r>
-        <w:rPr>
-          <w:color w:val="FF0000"/>
-        </w:rPr>
-        <w:t xml:space="preserve"> de la grille de l’entretien collectif</w:t>
+        <w:t>Une copie numérique</w:t>
+      </w:r>
+      <w:r>
+        <w:rPr>
+          <w:color w:val="FF0000"/>
+        </w:rPr>
+        <w:t xml:space="preserve"> de la grille </w:t>
+      </w:r>
+      <w:commentRangeStart w:id="0"/>
+      <w:r>
+        <w:rPr>
+          <w:color w:val="FF0000"/>
+        </w:rPr>
+        <w:t xml:space="preserve">de jeu </w:t>
+      </w:r>
+      <w:commentRangeEnd w:id="0"/>
+      <w:r>
+        <w:rPr>
+          <w:rStyle w:val="Marquedecommentaire"/>
+        </w:rPr>
+        <w:commentReference w:id="0"/>
+      </w:r>
+      <w:r>
+        <w:rPr>
+          <w:color w:val="FF0000"/>
+        </w:rPr>
+        <w:t>pour la personne concernée</w:t>
       </w:r>
     </w:p>
     <w:p>
@@ -845,6 +1018,36 @@
         <w:rPr>
           <w:color w:val="FF0000"/>
         </w:rPr>
+        <w:t>Une copie</w:t>
+      </w:r>
+      <w:r>
+        <w:rPr>
+          <w:color w:val="FF0000"/>
+        </w:rPr>
+        <w:t xml:space="preserve"> numérique</w:t>
+      </w:r>
+      <w:r>
+        <w:rPr>
+          <w:color w:val="FF0000"/>
+        </w:rPr>
+        <w:t xml:space="preserve"> de la grille de l’entretien collectif</w:t>
+      </w:r>
+    </w:p>
+    <w:p>
+      <w:pPr>
+        <w:pStyle w:val="Paragraphedeliste"/>
+        <w:numPr>
+          <w:ilvl w:val="1"/>
+          <w:numId w:val="7"/>
+        </w:numPr>
+        <w:rPr>
+          <w:color w:val="FF0000"/>
+        </w:rPr>
+      </w:pPr>
+      <w:r>
+        <w:rPr>
+          <w:color w:val="FF0000"/>
+        </w:rPr>
         <w:t>La page des réponses au formulaire ressenti général</w:t>
       </w:r>
     </w:p>
@@ -858,12 +1061,71 @@
     <w:p>
       <w:pPr>
         <w:rPr>
-          <w:i/>
-          <w:color w:val="4472C4" w:themeColor="accent1"/>
-        </w:rPr>
-      </w:pPr>
-      <w:r>
-        <w:t>Tout d’abord, nous vous remercions d’avoir accepté de participer à cette expérimentation. Celle-ci est menée dans le cadre des travaux de thèse de Marie Morelle et votre aide nous sera précieuse pour répondre à ses questions de recherche</w:t>
+          <w:color w:val="FF0000"/>
+        </w:rPr>
+      </w:pPr>
+      <w:r>
+        <w:rPr>
+          <w:color w:val="FF0000"/>
+        </w:rPr>
+        <w:t>Lancer un chronomètre pour surveiller la durée de l’expérience</w:t>
+      </w:r>
+    </w:p>
+    <w:p>
+      <w:pPr>
+        <w:rPr>
+          <w:b/>
+          <w:sz w:val="28"/>
+        </w:rPr>
+      </w:pPr>
+      <w:r>
+        <w:rPr>
+          <w:b/>
+          <w:sz w:val="28"/>
+        </w:rPr>
+        <w:t>00h00</w:t>
+      </w:r>
+      <w:r>
+        <w:rPr>
+          <w:b/>
+          <w:sz w:val="28"/>
+        </w:rPr>
+        <w:t> : consignes</w:t>
+      </w:r>
+    </w:p>
+    <w:p>
+      <w:pPr>
+        <w:rPr>
+          <w:i/>
+          <w:color w:val="4472C4" w:themeColor="accent1"/>
+        </w:rPr>
+      </w:pPr>
+      <w:r>
+        <w:rPr>
+          <w:i/>
+        </w:rPr>
+        <w:t xml:space="preserve">Marie : </w:t>
+      </w:r>
+      <w:r>
+        <w:t xml:space="preserve">Tout d’abord, nous vous remercions d’avoir accepté de participer à cette expérimentation. Celle-ci est menée dans le cadre des travaux de </w:t>
+      </w:r>
+      <w:r>
+        <w:t xml:space="preserve">ma </w:t>
+      </w:r>
+      <w:r>
+        <w:t xml:space="preserve">thèse </w:t>
+      </w:r>
+      <w:r>
+        <w:t>et du PFE de Julien et Lucie (qui nous aide à distance). V</w:t>
+      </w:r>
+      <w:r>
+        <w:t xml:space="preserve">otre aide nous sera précieuse pour répondre à </w:t>
+      </w:r>
+      <w:r>
+        <w:t>m</w:t>
+      </w:r>
+      <w:r>
+        <w:t>es questions de recherche</w:t>
       </w:r>
       <w:r>
         <w:rPr>
@@ -876,7 +1138,23 @@
           <w:i/>
           <w:color w:val="4472C4" w:themeColor="accent1"/>
         </w:rPr>
-        <w:t>(si une question est posée sur le sujet de la thèse ou la question de recherche, dire qu’on pourra en parler librement à la fin, ne pas donner de précisions avant)</w:t>
+        <w:t>(</w:t>
+      </w:r>
+      <w:proofErr w:type="gramStart"/>
+      <w:r>
+        <w:rPr>
+          <w:i/>
+          <w:color w:val="4472C4" w:themeColor="accent1"/>
+        </w:rPr>
+        <w:t>si</w:t>
+      </w:r>
+      <w:proofErr w:type="gramEnd"/>
+      <w:r>
+        <w:rPr>
+          <w:i/>
+          <w:color w:val="4472C4" w:themeColor="accent1"/>
+        </w:rPr>
+        <w:t xml:space="preserve"> une question est posée sur le sujet de la thèse ou la question de recherche, dire qu’on pourra en parler librement à la fin, ne pas donner de précisions avant)</w:t>
       </w:r>
     </w:p>
     <w:p>
@@ -884,15 +1162,62 @@
         <w:t>L’expérience devrait durer environ 2h</w:t>
       </w:r>
       <w:r>
-        <w:t>. On va commencer par vous distribuer deux questionnaires de personnalité. Ensuite vous jouerez une première partie de Galérapagos qui n’est pas prise en compte dans les résultats de l’étude. Elle sert simplement d’entraînement afin que les règles du jeu soient claires pour tout le monde donc n’hésitez pas à poser des questions. La deuxième partie sera elle, observée et enregistrée sous format vidéo. À la fin de cette partie, nous vous laisserons quelques minutes le temps de répondre à de nouveaux questionnaires. Lorsque tout le monde sera prêt, nous discuterons tous ensemble de la partie que vous venez de jouer. Est-ce que vous avez des questions sur le déroulement de l’expérience ?</w:t>
-      </w:r>
-    </w:p>
-    <w:p>
-      <w:pPr>
-        <w:rPr>
-          <w:color w:val="FF0000"/>
-        </w:rPr>
-      </w:pPr>
+        <w:t xml:space="preserve">. On va commencer par vous distribuer deux questionnaires de personnalité. Ensuite vous jouerez une première </w:t>
+      </w:r>
+      <w:r>
+        <w:t xml:space="preserve">courte </w:t>
+      </w:r>
+      <w:r>
+        <w:t>partie de Gal</w:t>
+      </w:r>
+      <w:r>
+        <w:t>è</w:t>
+      </w:r>
+      <w:r>
+        <w:t>rapagos qui n’est pas prise en compte dans les résultats de l’étude. Elle sert simplement d’entraînement afin que les règles du jeu soient claires pour tout le monde donc n’hésitez pas à poser des questions. La deuxième partie sera</w:t>
+      </w:r>
+      <w:r>
+        <w:t>,</w:t>
+      </w:r>
+      <w:r>
+        <w:t xml:space="preserve"> elle, observée et enregistrée sous format vidéo. À la fin de cette partie, nous vous laisserons quelques minutes le temps de répondre à de nouveaux questionnaires. Lorsque tout le monde sera prêt, nous discuterons tous ensemble de la partie que vous venez de jouer.</w:t>
+      </w:r>
+      <w:r>
+        <w:t xml:space="preserve"> Cette partie sera également enregistrée sous format vidéo.</w:t>
+      </w:r>
+      <w:r>
+        <w:t xml:space="preserve"> </w:t>
+      </w:r>
+      <w:r>
+        <w:t>Les données recueillies seront anonymisées lors du traitement et votre nom ne sera associé à aucune publication ou résultat de recherche.</w:t>
+      </w:r>
+    </w:p>
+    <w:p>
+      <w:r>
+        <w:t>Est-ce que vous avez des questions sur le déroulement de l’expérience ?</w:t>
+      </w:r>
+    </w:p>
+    <w:p>
+      <w:pPr>
+        <w:rPr>
+          <w:b/>
+          <w:sz w:val="28"/>
+        </w:rPr>
+      </w:pPr>
+      <w:r>
+        <w:rPr>
+          <w:b/>
+          <w:sz w:val="28"/>
+        </w:rPr>
+        <w:t>00h03</w:t>
+      </w:r>
+      <w:r>
+        <w:rPr>
+          <w:b/>
+          <w:sz w:val="28"/>
+        </w:rPr>
+        <w:t> : début questionnaires initiaux</w:t>
+      </w:r>
     </w:p>
     <w:p>
       <w:pPr>
@@ -907,9 +1232,16 @@
       </w:pPr>
       <w:r>
         <w:rPr>
-          <w:color w:val="FF0000"/>
-        </w:rPr>
-        <w:t>Donner à chaque participant son numéro d’anonymat</w:t>
+          <w:i/>
+          <w:color w:val="FF0000"/>
+        </w:rPr>
+        <w:t xml:space="preserve">Marie : </w:t>
+      </w:r>
+      <w:r>
+        <w:rPr>
+          <w:color w:val="FF0000"/>
+        </w:rPr>
+        <w:t>Distribuer les formulaires de consentement</w:t>
       </w:r>
     </w:p>
     <w:p>
@@ -925,9 +1257,28 @@
       </w:pPr>
       <w:r>
         <w:rPr>
-          <w:color w:val="FF0000"/>
-        </w:rPr>
-        <w:t>Distribuer les formulaires de consentement</w:t>
+          <w:i/>
+          <w:color w:val="FF0000"/>
+        </w:rPr>
+        <w:t xml:space="preserve">Julien : </w:t>
+      </w:r>
+      <w:r>
+        <w:rPr>
+          <w:color w:val="FF0000"/>
+        </w:rPr>
+        <w:t xml:space="preserve">Donner le </w:t>
+      </w:r>
+      <w:r>
+        <w:rPr>
+          <w:color w:val="FF0000"/>
+        </w:rPr>
+        <w:t xml:space="preserve">premier </w:t>
+      </w:r>
+      <w:r>
+        <w:rPr>
+          <w:color w:val="FF0000"/>
+        </w:rPr>
+        <w:t>QR code aux participants</w:t>
       </w:r>
     </w:p>
     <w:p>
@@ -945,46 +1296,18 @@
         <w:rPr>
           <w:color w:val="FF0000"/>
         </w:rPr>
-        <w:t xml:space="preserve">Donner le </w:t>
-      </w:r>
-      <w:r>
-        <w:rPr>
-          <w:color w:val="FF0000"/>
-        </w:rPr>
-        <w:t xml:space="preserve">premier </w:t>
-      </w:r>
-      <w:r>
-        <w:rPr>
-          <w:color w:val="FF0000"/>
-        </w:rPr>
-        <w:t>QR code aux participants</w:t>
-      </w:r>
-    </w:p>
-    <w:p>
-      <w:pPr>
-        <w:pStyle w:val="Paragraphedeliste"/>
-        <w:numPr>
-          <w:ilvl w:val="0"/>
-          <w:numId w:val="6"/>
-        </w:numPr>
-        <w:rPr>
-          <w:color w:val="FF0000"/>
-        </w:rPr>
-      </w:pPr>
-      <w:r>
-        <w:rPr>
-          <w:color w:val="FF0000"/>
-        </w:rPr>
         <w:t xml:space="preserve">Attendre qu’ils aient fini avant de lire la suite. </w:t>
       </w:r>
       <w:r>
         <w:rPr>
+          <w:i/>
           <w:color w:val="4472C4" w:themeColor="accent1"/>
         </w:rPr>
         <w:t>Ce temps peut être utilisé pour finaliser l’installation de la partie</w:t>
       </w:r>
       <w:r>
         <w:rPr>
+          <w:i/>
           <w:color w:val="FF0000"/>
         </w:rPr>
         <w:t xml:space="preserve">  </w:t>
@@ -992,6 +1315,34 @@
     </w:p>
     <w:p/>
     <w:p>
+      <w:pPr>
+        <w:rPr>
+          <w:b/>
+          <w:sz w:val="28"/>
+        </w:rPr>
+      </w:pPr>
+      <w:r>
+        <w:rPr>
+          <w:b/>
+          <w:sz w:val="28"/>
+        </w:rPr>
+        <w:t>00h15</w:t>
+      </w:r>
+      <w:r>
+        <w:rPr>
+          <w:b/>
+          <w:sz w:val="28"/>
+        </w:rPr>
+        <w:t> : partie entraînement</w:t>
+      </w:r>
+    </w:p>
+    <w:p>
+      <w:r>
+        <w:rPr>
+          <w:i/>
+        </w:rPr>
+        <w:t xml:space="preserve">Marie : </w:t>
+      </w:r>
       <w:r>
         <w:t>Vous avez pour objectif de quitter l’île avant l’arrivée de la tempête, qui peut arriver à partir du 7</w:t>
       </w:r>
@@ -1007,6 +1358,9 @@
     </w:p>
     <w:p>
       <w:r>
+        <w:t xml:space="preserve">Les règles du jeu sont les mêmes qu’au cours du tournoi auquel vous avez participé. </w:t>
+      </w:r>
+      <w:r>
         <w:t xml:space="preserve">À chaque tour, </w:t>
       </w:r>
       <w:r>
@@ -1019,11 +1373,20 @@
         <w:t>SANS LA RÉVÉLER AUX AUTRES JOUEURS</w:t>
       </w:r>
       <w:r>
-        <w:t xml:space="preserve"> puis faire une action. Pour </w:t>
-      </w:r>
-      <w:r>
-        <w:lastRenderedPageBreak/>
-        <w:t>cette action, vous aurez alors le choix entre aller chercher de la nourriture, de l’eau ou du bois (l’action de piocher une nouvelle carte n’est pas possible).</w:t>
+        <w:t xml:space="preserve"> puis faire une action. Pour cette action, vous aurez alors le choix entre aller chercher de la nourriture, de l’eau ou du bois (l’action de piocher une nouvelle carte n’est pas possible).</w:t>
+      </w:r>
+    </w:p>
+    <w:p>
+      <w:pPr>
+        <w:rPr>
+          <w:b/>
+        </w:rPr>
+      </w:pPr>
+      <w:r>
+        <w:rPr>
+          <w:b/>
+        </w:rPr>
+        <w:t>Avez-vous des questions ?</w:t>
       </w:r>
     </w:p>
     <w:p>
@@ -1038,21 +1401,29 @@
           <w:i/>
           <w:sz w:val="20"/>
         </w:rPr>
-        <w:t>(Si besoin de rappels des règles :</w:t>
-      </w:r>
-    </w:p>
-    <w:p>
-      <w:pPr>
+        <w:t>(</w:t>
+      </w:r>
+      <w:r>
         <w:rPr>
           <w:i/>
           <w:sz w:val="20"/>
-        </w:rPr>
-      </w:pPr>
-      <w:r>
+          <w:u w:val="single"/>
+        </w:rPr>
+        <w:t>Si besoin de rappels des règles :</w:t>
+      </w:r>
+    </w:p>
+    <w:p>
+      <w:pPr>
         <w:rPr>
           <w:i/>
           <w:sz w:val="20"/>
         </w:rPr>
+      </w:pPr>
+      <w:r>
+        <w:rPr>
+          <w:i/>
+          <w:sz w:val="20"/>
+        </w:rPr>
         <w:t>Si vous allez chercher de l’eau, vous en ramenez le nombre indiqué sur la carte météo.</w:t>
       </w:r>
     </w:p>
@@ -1076,6 +1447,7 @@
         <w:rPr>
           <w:i/>
           <w:sz w:val="20"/>
+          <w:szCs w:val="20"/>
         </w:rPr>
       </w:pPr>
       <w:r>
@@ -1083,71 +1455,86 @@
           <w:i/>
           <w:sz w:val="20"/>
         </w:rPr>
-        <w:t>Si vous allez chercher du bois, vous ramenez par défaut 1 planche ; mais vous pouvez décider de prendre un risque en piochant des boules supplémentaires qui rapporteront plus de bois. Si vous piochez la boule noire, vous tombez malade.)</w:t>
-      </w:r>
-    </w:p>
-    <w:p>
-      <w:r>
-        <w:rPr>
-          <w:b/>
+        <w:t xml:space="preserve">Si vous allez chercher du bois, vous ramenez par défaut 1 planche ; mais vous pouvez décider de prendre un risque en piochant des boules supplémentaires qui rapporteront plus de bois. Si vous piochez la boule noire, </w:t>
+      </w:r>
+      <w:r>
+        <w:rPr>
+          <w:i/>
+          <w:sz w:val="20"/>
+          <w:szCs w:val="20"/>
+        </w:rPr>
+        <w:t>vous tombez malade.</w:t>
+      </w:r>
+    </w:p>
+    <w:p>
+      <w:pPr>
+        <w:rPr>
+          <w:i/>
+          <w:sz w:val="20"/>
+          <w:szCs w:val="20"/>
+        </w:rPr>
+      </w:pPr>
+      <w:r>
+        <w:rPr>
+          <w:b/>
+          <w:i/>
+          <w:sz w:val="20"/>
+          <w:szCs w:val="20"/>
         </w:rPr>
         <w:t>Si un joueur est malade, il pourra tout de même piocher</w:t>
       </w:r>
       <w:r>
-        <w:t xml:space="preserve"> : s'il décide de garder la carte, il sera toujours malade au tour suivant ; s'il la défausse, il sera guéri au tour suivant. </w:t>
-      </w:r>
-    </w:p>
-    <w:p>
-      <w:r>
-        <w:t>À part ça, ce sont les règles habituelles du Galèrapagos.</w:t>
-      </w:r>
-    </w:p>
-    <w:p>
-      <w:r>
-        <w:t>Vous pouvez utiliser vos cartes n’importe quand pendant le tour, sauf si vous êtes malade</w:t>
-      </w:r>
-      <w:r>
-        <w:t> !</w:t>
-      </w:r>
-      <w:r>
-        <w:t xml:space="preserve"> À la fin de chaque tour, tout le monde boit et mange et en cas de manque de ressources, vous votez pour savoir qui va mourir</w:t>
-      </w:r>
-      <w:r>
-        <w:t xml:space="preserve"> de faim ou de soif</w:t>
-      </w:r>
-      <w:r>
-        <w:t>. Si cette personne</w:t>
-      </w:r>
-      <w:r>
-        <w:t xml:space="preserve"> possède dans sa main une ressource qui lui permet de survivre, elle la consomme, même si elle est malade, et survit.</w:t>
-      </w:r>
-    </w:p>
-    <w:p>
-      <w:pPr>
         <w:rPr>
           <w:i/>
           <w:sz w:val="20"/>
-        </w:rPr>
-      </w:pPr>
-      <w:r>
+          <w:szCs w:val="20"/>
+        </w:rPr>
+        <w:t xml:space="preserve"> : s'il décide de garder la carte, il sera toujours malade au tour suivant ; s'il la défausse, il sera guéri au tour suivant.</w:t>
+      </w:r>
+    </w:p>
+    <w:p>
+      <w:pPr>
         <w:rPr>
           <w:i/>
           <w:sz w:val="20"/>
-        </w:rPr>
-        <w:t>(</w:t>
-      </w:r>
+          <w:szCs w:val="20"/>
+        </w:rPr>
+      </w:pPr>
       <w:r>
         <w:rPr>
           <w:i/>
           <w:sz w:val="20"/>
-        </w:rPr>
-        <w:t>en cas d’égalité</w:t>
-      </w:r>
-      <w:r>
+          <w:szCs w:val="20"/>
+        </w:rPr>
+        <w:t>Vous pouvez utiliser vos cartes n’importe quand pendant le tour, sauf si vous êtes malade ! À la fin de chaque tour, tout le monde boit et mange et en cas de manque de ressources, vous votez pour savoir qui va mourir de faim ou de soif. Si cette personne possède dans sa main une ressource qui lui permet de survivre, elle la consomme, même si elle est malade, et survit.</w:t>
+      </w:r>
+    </w:p>
+    <w:p>
+      <w:pPr>
         <w:rPr>
           <w:i/>
           <w:sz w:val="20"/>
         </w:rPr>
+      </w:pPr>
+      <w:r>
+        <w:rPr>
+          <w:i/>
+          <w:sz w:val="20"/>
+        </w:rPr>
+        <w:t>E</w:t>
+      </w:r>
+      <w:r>
+        <w:rPr>
+          <w:i/>
+          <w:sz w:val="20"/>
+        </w:rPr>
+        <w:t>n cas d’égalité</w:t>
+      </w:r>
+      <w:r>
+        <w:rPr>
+          <w:i/>
+          <w:sz w:val="20"/>
+        </w:rPr>
         <w:t xml:space="preserve"> lors d’un vote</w:t>
       </w:r>
       <w:r>
@@ -1155,39 +1542,49 @@
           <w:i/>
           <w:sz w:val="20"/>
         </w:rPr>
-        <w:t>, la personne qui a le totem tranche.)</w:t>
-      </w:r>
-    </w:p>
-    <w:p>
-      <w:r>
+        <w:t>, la personne qui a le totem tranche.</w:t>
+      </w:r>
+    </w:p>
+    <w:p>
+      <w:pPr>
+        <w:rPr>
+          <w:i/>
+          <w:sz w:val="20"/>
+          <w:szCs w:val="20"/>
+        </w:rPr>
+      </w:pPr>
+      <w:r>
+        <w:rPr>
+          <w:i/>
+          <w:sz w:val="20"/>
+          <w:szCs w:val="20"/>
+        </w:rPr>
         <w:t>Vous pouvez encore jouer pendant le tour où la tempête arrive, mais il faudra quitter l’île à la fin du tour.</w:t>
       </w:r>
     </w:p>
     <w:p>
-      <w:r>
-        <w:t xml:space="preserve">Pour pouvoir partir, vous </w:t>
-      </w:r>
-      <w:r>
-        <w:t>devez avoir autant de radeaux que de personnes qui vont partir, et 2 ressources d’eau et de nourriture par personne</w:t>
-      </w:r>
-      <w:r>
-        <w:t xml:space="preserve"> (une pour manger et boire à la fin du tour, et une pour le voyage)</w:t>
-      </w:r>
-      <w:r>
-        <w:t>.</w:t>
-      </w:r>
-    </w:p>
-    <w:p>
-      <w:pPr>
-        <w:rPr>
-          <w:b/>
-        </w:rPr>
-      </w:pPr>
-      <w:r>
-        <w:rPr>
-          <w:b/>
-        </w:rPr>
-        <w:t>Avez-vous des questions ?</w:t>
+      <w:pPr>
+        <w:rPr>
+          <w:i/>
+          <w:sz w:val="20"/>
+          <w:szCs w:val="20"/>
+        </w:rPr>
+      </w:pPr>
+      <w:r>
+        <w:rPr>
+          <w:i/>
+          <w:sz w:val="20"/>
+          <w:szCs w:val="20"/>
+        </w:rPr>
+        <w:t>Pour pouvoir partir, vous devez avoir autant de radeaux que de personnes qui vont partir, et 2 ressources d’eau et de nourriture par personne (une pour manger et boire à la fin du tour, et une pour le voyage).</w:t>
+      </w:r>
+      <w:r>
+        <w:rPr>
+          <w:i/>
+          <w:sz w:val="20"/>
+          <w:szCs w:val="20"/>
+        </w:rPr>
+        <w:t>)</w:t>
       </w:r>
     </w:p>
     <w:p/>
@@ -1204,55 +1601,127 @@
       </w:pPr>
       <w:r>
         <w:rPr>
+          <w:i/>
+          <w:color w:val="FF0000"/>
+        </w:rPr>
+        <w:t xml:space="preserve">Marie : </w:t>
+      </w:r>
+      <w:r>
+        <w:rPr>
           <w:color w:val="FF0000"/>
         </w:rPr>
         <w:t>Répondre aux questions et rappeler les règles de bases si nécessaire</w:t>
       </w:r>
     </w:p>
+    <w:p>
+      <w:pPr>
+        <w:rPr>
+          <w:color w:val="4472C4" w:themeColor="accent1"/>
+        </w:rPr>
+      </w:pPr>
+      <w:r>
+        <w:rPr>
+          <w:color w:val="4472C4" w:themeColor="accent1"/>
+        </w:rPr>
+        <w:t>Les laisser jouer la partie d’entraînement et rappeler les règles</w:t>
+      </w:r>
+      <w:r>
+        <w:rPr>
+          <w:color w:val="4472C4" w:themeColor="accent1"/>
+        </w:rPr>
+        <w:t xml:space="preserve"> au cours de la partie</w:t>
+      </w:r>
+      <w:r>
+        <w:rPr>
+          <w:color w:val="4472C4" w:themeColor="accent1"/>
+        </w:rPr>
+        <w:t xml:space="preserve"> si nécessaire</w:t>
+      </w:r>
+      <w:r>
+        <w:rPr>
+          <w:color w:val="4472C4" w:themeColor="accent1"/>
+        </w:rPr>
+        <w:t xml:space="preserve"> </w:t>
+      </w:r>
+      <w:r>
+        <w:rPr>
+          <w:i/>
+          <w:color w:val="4472C4" w:themeColor="accent1"/>
+          <w:sz w:val="20"/>
+        </w:rPr>
+        <w:t>(ne pas prévenir que la tempête arrivera au 3</w:t>
+      </w:r>
+      <w:r>
+        <w:rPr>
+          <w:i/>
+          <w:color w:val="4472C4" w:themeColor="accent1"/>
+          <w:sz w:val="20"/>
+          <w:vertAlign w:val="superscript"/>
+        </w:rPr>
+        <w:t>e</w:t>
+      </w:r>
+      <w:r>
+        <w:rPr>
+          <w:i/>
+          <w:color w:val="4472C4" w:themeColor="accent1"/>
+          <w:sz w:val="20"/>
+        </w:rPr>
+        <w:t xml:space="preserve"> tour pour qu’ils jouent sérieusement)</w:t>
+      </w:r>
+    </w:p>
+    <w:p>
+      <w:r>
+        <w:rPr>
+          <w:i/>
+          <w:color w:val="4472C4" w:themeColor="accent1"/>
+        </w:rPr>
+        <w:t>Lorsque la tempête arrive :</w:t>
+      </w:r>
+      <w:r>
+        <w:t xml:space="preserve"> Pour cette partie d’entraînement on a fait exprès de faire intervenir la tempête rapidement, mais pour votre vraie partie elle ne pourra pas arriver avant le 7</w:t>
+      </w:r>
+      <w:r>
+        <w:rPr>
+          <w:vertAlign w:val="superscript"/>
+        </w:rPr>
+        <w:t>e</w:t>
+      </w:r>
+      <w:r>
+        <w:t xml:space="preserve"> tour.</w:t>
+      </w:r>
+    </w:p>
     <w:p/>
     <w:p>
-      <w:r>
-        <w:t>Pour cette partie d’entraînement on a fait exprès de faire intervenir la tempête au bout de 3 tours pour que ça ne dure pas trop longtemps, mais pour la suite vous jouerez une vraie partie, où la tempête ne peut pas intervenir avant le 7</w:t>
-      </w:r>
-      <w:r>
-        <w:rPr>
-          <w:vertAlign w:val="superscript"/>
-        </w:rPr>
-        <w:t>e</w:t>
-      </w:r>
-      <w:r>
-        <w:t xml:space="preserve"> tour. </w:t>
-      </w:r>
-    </w:p>
-    <w:p/>
-    <w:p>
-      <w:pPr>
-        <w:pStyle w:val="Paragraphedeliste"/>
-        <w:numPr>
-          <w:ilvl w:val="0"/>
-          <w:numId w:val="9"/>
-        </w:numPr>
-        <w:rPr>
-          <w:color w:val="FF0000"/>
-        </w:rPr>
-      </w:pPr>
-      <w:r>
-        <w:rPr>
-          <w:color w:val="FF0000"/>
-        </w:rPr>
-        <w:t>Les laisser jouer la partie d’entraînement et rappeler les règles si nécessaire</w:t>
-      </w:r>
-    </w:p>
-    <w:p>
-      <w:pPr>
-        <w:rPr>
-          <w:color w:val="FF0000"/>
-        </w:rPr>
-      </w:pPr>
-    </w:p>
-    <w:p>
-      <w:r>
-        <w:t>Avant de démarrer la partie, nous vous demandons de nous indiquer quelle serait votre main initiale idéale pour démarrer une partie de Galèrapagos avec les nouvelles règles.</w:t>
+      <w:pPr>
+        <w:rPr>
+          <w:b/>
+          <w:sz w:val="28"/>
+        </w:rPr>
+      </w:pPr>
+      <w:r>
+        <w:rPr>
+          <w:b/>
+          <w:sz w:val="28"/>
+        </w:rPr>
+        <w:t>00h30</w:t>
+      </w:r>
+      <w:r>
+        <w:rPr>
+          <w:b/>
+          <w:sz w:val="28"/>
+        </w:rPr>
+        <w:t> : début questionnaire main idéale</w:t>
+      </w:r>
+    </w:p>
+    <w:p>
+      <w:r>
+        <w:rPr>
+          <w:i/>
+        </w:rPr>
+        <w:t xml:space="preserve">Marie : </w:t>
+      </w:r>
+      <w:r>
+        <w:t>Avant de démarrer la partie, nous vous demandons de nous indiquer quelle serait votre main initiale idéale pour démarrer une partie de Galèrapagos.</w:t>
       </w:r>
     </w:p>
     <w:p/>
@@ -1269,6 +1738,13 @@
       </w:pPr>
       <w:r>
         <w:rPr>
+          <w:i/>
+          <w:color w:val="FF0000"/>
+        </w:rPr>
+        <w:t xml:space="preserve">Marie : </w:t>
+      </w:r>
+      <w:r>
+        <w:rPr>
           <w:color w:val="FF0000"/>
         </w:rPr>
         <w:t>Donner le 2</w:t>
@@ -1289,51 +1765,179 @@
     </w:p>
     <w:p>
       <w:pPr>
+        <w:rPr>
+          <w:color w:val="FF0000"/>
+        </w:rPr>
+      </w:pPr>
+    </w:p>
+    <w:p>
+      <w:r>
+        <w:rPr>
+          <w:i/>
+        </w:rPr>
+        <w:t>Marie :</w:t>
+      </w:r>
+      <w:r>
+        <w:t xml:space="preserve"> </w:t>
+      </w:r>
+      <w:r>
+        <w:t xml:space="preserve">La session d’observation va durer </w:t>
+      </w:r>
+      <w:r>
+        <w:t>le temps d’une partie (</w:t>
+      </w:r>
+      <w:r>
+        <w:t>environ 25 à 30 minutes</w:t>
+      </w:r>
+      <w:r>
+        <w:t>)</w:t>
+      </w:r>
+      <w:r>
+        <w:t xml:space="preserve"> et est filmée. Cette vidéo nous servira uniquement à analyser les</w:t>
+      </w:r>
+      <w:r>
+        <w:t xml:space="preserve"> actions et</w:t>
+      </w:r>
+      <w:r>
+        <w:t xml:space="preserve"> échanges </w:t>
+      </w:r>
+      <w:r>
+        <w:t>au cours du</w:t>
+      </w:r>
+      <w:r>
+        <w:t xml:space="preserve"> jeu, elle ne sera pas partagée en dehors du cadre de cette étude. Votre objectif est de </w:t>
+      </w:r>
+      <w:r>
+        <w:t>quitter l’île avant l’arrivée de la tempête</w:t>
+      </w:r>
+      <w:r>
+        <w:t xml:space="preserve">. Il est important de souligner que cette expérience ne vise pas à évaluer vos compétences ni à juger votre niveau d’expertise au Galèrapagos. Pour le bon déroulement de l'expérience, nous vous encourageons à communiquer entre vous de manière spontanée. Nous vous demandons aussi d'énoncer à voix haute pour l'enregistrement le nombre de poissons ou de bois </w:t>
+      </w:r>
+      <w:r>
+        <w:t xml:space="preserve">que vous </w:t>
+      </w:r>
+      <w:r>
+        <w:t>pioch</w:t>
+      </w:r>
+      <w:r>
+        <w:t>ez</w:t>
+      </w:r>
+      <w:r>
+        <w:t>.</w:t>
+      </w:r>
+      <w:r>
+        <w:t xml:space="preserve"> Des questions ?</w:t>
+      </w:r>
+    </w:p>
+    <w:p/>
+    <w:p>
+      <w:pPr>
+        <w:rPr>
+          <w:b/>
+          <w:sz w:val="28"/>
+        </w:rPr>
+      </w:pPr>
+      <w:r>
+        <w:rPr>
+          <w:b/>
+          <w:sz w:val="28"/>
+        </w:rPr>
+        <w:t>00h35 : lancement partie observée</w:t>
+      </w:r>
+    </w:p>
+    <w:p>
+      <w:pPr>
         <w:pStyle w:val="Paragraphedeliste"/>
         <w:numPr>
           <w:ilvl w:val="0"/>
-          <w:numId w:val="10"/>
-        </w:numPr>
-        <w:rPr>
-          <w:color w:val="FF0000"/>
-        </w:rPr>
-      </w:pPr>
-      <w:r>
-        <w:rPr>
-          <w:color w:val="FF0000"/>
-        </w:rPr>
-        <w:t>Lancer l’enregistrement vidéo</w:t>
-      </w:r>
-      <w:r>
-        <w:rPr>
-          <w:color w:val="FF0000"/>
-        </w:rPr>
-        <w:t xml:space="preserve"> lorsque tout le monde est prêt à recevoir les consignes</w:t>
-      </w:r>
-    </w:p>
-    <w:p>
-      <w:pPr>
-        <w:rPr>
-          <w:color w:val="FF0000"/>
-        </w:rPr>
-      </w:pPr>
-    </w:p>
-    <w:p>
-      <w:r>
-        <w:t>La session d’observation va durer environ 25 à 30 minutes et est filmée. Cette vidéo nous servira uniquement à analyser les échanges et les interactions dans le jeu, et elle ne sera pas partagée en dehors du cadre de cette étude. Votre objectif est de remporter la partie. Il est important de souligner que cette expérience ne vise pas à évaluer vos compétences ni à juger votre niveau d’expertise au Galèrapagos. Pour le bon déroulement de l'expérience, nous vous encourageons à communiquer entre vous de manière spontanée. Nous vous demandons aussi d'énoncer à voix haute pour l'enregistrement le nombre de poissons ou de bois piochés, ainsi que la météo à chaque tour.</w:t>
-      </w:r>
-    </w:p>
-    <w:p>
-      <w:pPr>
-        <w:rPr>
-          <w:color w:val="4472C4" w:themeColor="accent1"/>
-        </w:rPr>
-      </w:pPr>
-      <w:r>
-        <w:rPr>
-          <w:color w:val="4472C4" w:themeColor="accent1"/>
-        </w:rPr>
-        <w:t xml:space="preserve">Pendant la partie : </w:t>
+          <w:numId w:val="13"/>
+        </w:numPr>
+        <w:rPr>
+          <w:color w:val="FF0000"/>
+        </w:rPr>
+      </w:pPr>
+      <w:r>
+        <w:rPr>
+          <w:i/>
+          <w:color w:val="FF0000"/>
+        </w:rPr>
+        <w:t>Julien :</w:t>
+      </w:r>
+      <w:r>
+        <w:rPr>
+          <w:color w:val="FF0000"/>
+        </w:rPr>
+        <w:t xml:space="preserve"> </w:t>
+      </w:r>
+      <w:r>
+        <w:rPr>
+          <w:color w:val="FF0000"/>
+        </w:rPr>
+        <w:t xml:space="preserve">Lancer l’enregistrement vidéo lorsque tout le monde est prêt à </w:t>
+      </w:r>
+      <w:r>
+        <w:rPr>
+          <w:color w:val="FF0000"/>
+        </w:rPr>
+        <w:t>démarrer</w:t>
+      </w:r>
+    </w:p>
+    <w:p/>
+    <w:p>
+      <w:pPr>
+        <w:rPr>
+          <w:color w:val="4472C4" w:themeColor="accent1"/>
+        </w:rPr>
+      </w:pPr>
+      <w:r>
+        <w:rPr>
+          <w:color w:val="4472C4" w:themeColor="accent1"/>
+        </w:rPr>
+        <w:t>Pendant la partie </w:t>
+      </w:r>
+      <w:r>
+        <w:rPr>
+          <w:i/>
+          <w:color w:val="4472C4" w:themeColor="accent1"/>
+        </w:rPr>
+        <w:t>(Marie)</w:t>
+      </w:r>
+      <w:r>
+        <w:rPr>
+          <w:color w:val="4472C4" w:themeColor="accent1"/>
+        </w:rPr>
+        <w:t xml:space="preserve"> </w:t>
+      </w:r>
+      <w:r>
+        <w:rPr>
+          <w:color w:val="4472C4" w:themeColor="accent1"/>
+        </w:rPr>
+        <w:t>:</w:t>
+      </w:r>
+    </w:p>
+    <w:p>
+      <w:pPr>
+        <w:rPr>
+          <w:color w:val="4472C4" w:themeColor="accent1"/>
+        </w:rPr>
+      </w:pPr>
+      <w:r>
+        <w:rPr>
+          <w:color w:val="4472C4" w:themeColor="accent1"/>
+        </w:rPr>
+        <w:t>À chaque tour, énoncer la météo à voix haute, ainsi que le nombre de poissons pêchés et de bois piochés</w:t>
+      </w:r>
+      <w:r>
+        <w:rPr>
+          <w:color w:val="4472C4" w:themeColor="accent1"/>
+        </w:rPr>
+        <w:t xml:space="preserve"> si oubli des joueurs</w:t>
+      </w:r>
+      <w:r>
+        <w:rPr>
+          <w:color w:val="4472C4" w:themeColor="accent1"/>
+        </w:rPr>
+        <w:t>.</w:t>
       </w:r>
     </w:p>
     <w:p>
@@ -1395,15 +1999,120 @@
       </w:pPr>
       <w:r>
         <w:rPr>
-          <w:color w:val="FF0000"/>
-        </w:rPr>
-        <w:t>Remplir la grille d’observation pour les utilisateurs désignés ainsi que la grille de jeu</w:t>
+          <w:i/>
+          <w:color w:val="FF0000"/>
+        </w:rPr>
+        <w:t>Marie :</w:t>
+      </w:r>
+      <w:r>
+        <w:rPr>
+          <w:color w:val="FF0000"/>
+        </w:rPr>
+        <w:t xml:space="preserve"> Remplir la grille de déroulement du jeu</w:t>
+      </w:r>
+    </w:p>
+    <w:p>
+      <w:pPr>
+        <w:pStyle w:val="Paragraphedeliste"/>
+        <w:numPr>
+          <w:ilvl w:val="0"/>
+          <w:numId w:val="11"/>
+        </w:numPr>
+        <w:rPr>
+          <w:color w:val="FF0000"/>
+        </w:rPr>
+      </w:pPr>
+      <w:r>
+        <w:rPr>
+          <w:i/>
+          <w:color w:val="FF0000"/>
+        </w:rPr>
+        <w:t>Julien :</w:t>
+      </w:r>
+      <w:r>
+        <w:rPr>
+          <w:color w:val="FF0000"/>
+        </w:rPr>
+        <w:t xml:space="preserve"> </w:t>
+      </w:r>
+      <w:r>
+        <w:rPr>
+          <w:color w:val="FF0000"/>
+        </w:rPr>
+        <w:t xml:space="preserve">Remplir la grille d’observation pour les </w:t>
+      </w:r>
+      <w:r>
+        <w:rPr>
+          <w:color w:val="FF0000"/>
+        </w:rPr>
+        <w:t>sujets</w:t>
+      </w:r>
+    </w:p>
+    <w:p>
+      <w:pPr>
+        <w:rPr>
+          <w:color w:val="FF0000"/>
+        </w:rPr>
+      </w:pPr>
+    </w:p>
+    <w:p>
+      <w:pPr>
+        <w:rPr>
+          <w:b/>
+          <w:sz w:val="28"/>
+        </w:rPr>
+      </w:pPr>
+      <w:r>
+        <w:rPr>
+          <w:b/>
+          <w:sz w:val="28"/>
+        </w:rPr>
+        <w:t>01h05 : fin partie observée</w:t>
+      </w:r>
+    </w:p>
+    <w:p>
+      <w:pPr>
+        <w:pStyle w:val="Paragraphedeliste"/>
+        <w:numPr>
+          <w:ilvl w:val="0"/>
+          <w:numId w:val="11"/>
+        </w:numPr>
+        <w:rPr>
+          <w:color w:val="FF0000"/>
+        </w:rPr>
+      </w:pPr>
+      <w:r>
+        <w:rPr>
+          <w:i/>
+          <w:color w:val="FF0000"/>
+        </w:rPr>
+        <w:t xml:space="preserve">Julien : </w:t>
+      </w:r>
+      <w:r>
+        <w:rPr>
+          <w:color w:val="FF0000"/>
+        </w:rPr>
+        <w:t>À la fin de la partie : arrêter l’enregistrement vidéo</w:t>
       </w:r>
     </w:p>
     <w:p/>
     <w:p>
       <w:r>
-        <w:t>Merci d’avoir joué, avant de débuter l’entretien collectif pour revenir sur votre partie, on va vous faire passer des derniers questionnaires.</w:t>
+        <w:rPr>
+          <w:i/>
+        </w:rPr>
+        <w:t xml:space="preserve">Marie : </w:t>
+      </w:r>
+      <w:r>
+        <w:t xml:space="preserve">Merci d’avoir joué, avant de débuter l’entretien collectif pour revenir sur votre partie, on va </w:t>
+      </w:r>
+      <w:proofErr w:type="gramStart"/>
+      <w:r>
+        <w:t>vous</w:t>
+      </w:r>
+      <w:proofErr w:type="gramEnd"/>
+      <w:r>
+        <w:t xml:space="preserve"> faire passer des derniers questionnaires.</w:t>
       </w:r>
     </w:p>
     <w:p>
@@ -1426,6 +2135,13 @@
       </w:pPr>
       <w:r>
         <w:rPr>
+          <w:i/>
+          <w:color w:val="FF0000"/>
+        </w:rPr>
+        <w:t xml:space="preserve">Julien : </w:t>
+      </w:r>
+      <w:r>
+        <w:rPr>
           <w:color w:val="FF0000"/>
         </w:rPr>
         <w:t>Donner le dernier QR code</w:t>
@@ -1444,6 +2160,13 @@
       </w:pPr>
       <w:r>
         <w:rPr>
+          <w:i/>
+          <w:color w:val="FF0000"/>
+        </w:rPr>
+        <w:t xml:space="preserve">Julien : </w:t>
+      </w:r>
+      <w:r>
+        <w:rPr>
           <w:color w:val="FF0000"/>
         </w:rPr>
         <w:t xml:space="preserve">Pendant qu’ils répondent aux questionnaires, </w:t>
@@ -1468,6 +2191,13 @@
       </w:pPr>
       <w:r>
         <w:rPr>
+          <w:i/>
+          <w:color w:val="FF0000"/>
+        </w:rPr>
+        <w:t xml:space="preserve">Marie : </w:t>
+      </w:r>
+      <w:r>
+        <w:rPr>
           <w:color w:val="FF0000"/>
         </w:rPr>
         <w:t>Etudier</w:t>
@@ -1482,7 +2212,7 @@
         <w:rPr>
           <w:color w:val="FF0000"/>
         </w:rPr>
-        <w:t xml:space="preserve"> les réponses aux questionnaires de ressenti général</w:t>
+        <w:t xml:space="preserve"> les réponses au questionnaire de ressenti général</w:t>
       </w:r>
     </w:p>
     <w:p>
@@ -1498,6 +2228,14 @@
       </w:pPr>
       <w:r>
         <w:rPr>
+          <w:i/>
+          <w:color w:val="FF0000"/>
+        </w:rPr>
+        <w:lastRenderedPageBreak/>
+        <w:t xml:space="preserve">Marie : </w:t>
+      </w:r>
+      <w:r>
+        <w:rPr>
           <w:color w:val="FF0000"/>
         </w:rPr>
         <w:t>Relire brièvement les questions de la grille d’entretien</w:t>
@@ -1518,9 +2256,40 @@
       </w:pPr>
       <w:r>
         <w:rPr>
-          <w:color w:val="4472C4" w:themeColor="accent1"/>
-        </w:rPr>
-        <w:t xml:space="preserve">Après avoir lu les consignes avant entretien aux joueurs, commencez par poser les questions de ressenti global (cf grille). Lorsqu’elles ont toutes été répondues, visionnez les passages de la vidéo qui ont été relevés. </w:t>
+          <w:i/>
+          <w:color w:val="4472C4" w:themeColor="accent1"/>
+        </w:rPr>
+        <w:t xml:space="preserve">Marie : </w:t>
+      </w:r>
+      <w:r>
+        <w:rPr>
+          <w:color w:val="4472C4" w:themeColor="accent1"/>
+        </w:rPr>
+        <w:t xml:space="preserve">Après avoir lu les consignes avant entretien </w:t>
+      </w:r>
+      <w:r>
+        <w:rPr>
+          <w:color w:val="4472C4" w:themeColor="accent1"/>
+        </w:rPr>
+        <w:t xml:space="preserve">(ci-dessous) </w:t>
+      </w:r>
+      <w:r>
+        <w:rPr>
+          <w:color w:val="4472C4" w:themeColor="accent1"/>
+        </w:rPr>
+        <w:t>aux joueurs, visionne</w:t>
+      </w:r>
+      <w:r>
+        <w:rPr>
+          <w:color w:val="4472C4" w:themeColor="accent1"/>
+        </w:rPr>
+        <w:t>r</w:t>
+      </w:r>
+      <w:r>
+        <w:rPr>
+          <w:color w:val="4472C4" w:themeColor="accent1"/>
+        </w:rPr>
+        <w:t xml:space="preserve"> les passages de la vidéo qui ont été relevés. </w:t>
       </w:r>
       <w:r>
         <w:rPr>
@@ -1528,7 +2297,23 @@
           <w:bCs/>
           <w:color w:val="4472C4" w:themeColor="accent1"/>
         </w:rPr>
-        <w:t>Visionnez des passages suffisamment longs</w:t>
+        <w:t>Visionne</w:t>
+      </w:r>
+      <w:r>
+        <w:rPr>
+          <w:b/>
+          <w:bCs/>
+          <w:color w:val="4472C4" w:themeColor="accent1"/>
+        </w:rPr>
+        <w:t>r</w:t>
+      </w:r>
+      <w:r>
+        <w:rPr>
+          <w:b/>
+          <w:bCs/>
+          <w:color w:val="4472C4" w:themeColor="accent1"/>
+        </w:rPr>
+        <w:t xml:space="preserve"> des passages suffisamment longs</w:t>
       </w:r>
       <w:r>
         <w:rPr>
@@ -1542,26 +2327,103 @@
           <w:bCs/>
           <w:color w:val="4472C4" w:themeColor="accent1"/>
         </w:rPr>
-        <w:t>Mettez sur pause</w:t>
-      </w:r>
-      <w:r>
-        <w:rPr>
-          <w:color w:val="4472C4" w:themeColor="accent1"/>
-        </w:rPr>
-        <w:t xml:space="preserve"> lorsque vous posez des questions. Guidez l’entretien en utilisant la vidéo et les questions notées sur la grille.</w:t>
-      </w:r>
-    </w:p>
-    <w:p>
-      <w:pPr>
-        <w:rPr>
-          <w:color w:val="4472C4" w:themeColor="accent1"/>
-        </w:rPr>
-      </w:pPr>
-      <w:r>
-        <w:rPr>
-          <w:color w:val="4472C4" w:themeColor="accent1"/>
-        </w:rPr>
-        <w:t>Veillez à l’équilibre du temps de parole et à la dynamique de groupe, afin que chaque participant se sente écouté et libre de prendre la parole.</w:t>
+        <w:t>Mett</w:t>
+      </w:r>
+      <w:r>
+        <w:rPr>
+          <w:b/>
+          <w:bCs/>
+          <w:color w:val="4472C4" w:themeColor="accent1"/>
+        </w:rPr>
+        <w:t>re</w:t>
+      </w:r>
+      <w:r>
+        <w:rPr>
+          <w:b/>
+          <w:bCs/>
+          <w:color w:val="4472C4" w:themeColor="accent1"/>
+        </w:rPr>
+        <w:t xml:space="preserve"> sur pause</w:t>
+      </w:r>
+      <w:r>
+        <w:rPr>
+          <w:color w:val="4472C4" w:themeColor="accent1"/>
+        </w:rPr>
+        <w:t xml:space="preserve"> </w:t>
+      </w:r>
+      <w:r>
+        <w:rPr>
+          <w:color w:val="4472C4" w:themeColor="accent1"/>
+        </w:rPr>
+        <w:t xml:space="preserve">pour </w:t>
+      </w:r>
+      <w:r>
+        <w:rPr>
+          <w:color w:val="4472C4" w:themeColor="accent1"/>
+        </w:rPr>
+        <w:t>pose</w:t>
+      </w:r>
+      <w:r>
+        <w:rPr>
+          <w:color w:val="4472C4" w:themeColor="accent1"/>
+        </w:rPr>
+        <w:t>r</w:t>
+      </w:r>
+      <w:r>
+        <w:rPr>
+          <w:color w:val="4472C4" w:themeColor="accent1"/>
+        </w:rPr>
+        <w:t xml:space="preserve"> des questions. Guide</w:t>
+      </w:r>
+      <w:r>
+        <w:rPr>
+          <w:color w:val="4472C4" w:themeColor="accent1"/>
+        </w:rPr>
+        <w:t>r</w:t>
+      </w:r>
+      <w:r>
+        <w:rPr>
+          <w:color w:val="4472C4" w:themeColor="accent1"/>
+        </w:rPr>
+        <w:t xml:space="preserve"> l’entretien en utilisant la vidéo et les questions notées sur la grille.</w:t>
+      </w:r>
+    </w:p>
+    <w:p>
+      <w:pPr>
+        <w:rPr>
+          <w:color w:val="4472C4" w:themeColor="accent1"/>
+        </w:rPr>
+      </w:pPr>
+      <w:r>
+        <w:rPr>
+          <w:color w:val="4472C4" w:themeColor="accent1"/>
+        </w:rPr>
+        <w:t>Veille</w:t>
+      </w:r>
+      <w:r>
+        <w:rPr>
+          <w:color w:val="4472C4" w:themeColor="accent1"/>
+        </w:rPr>
+        <w:t>r</w:t>
+      </w:r>
+      <w:r>
+        <w:rPr>
+          <w:color w:val="4472C4" w:themeColor="accent1"/>
+        </w:rPr>
+        <w:t xml:space="preserve"> à l’équilibre du temps de parole et à la dynamique de groupe, afin que chaque participant se sente écouté et libre de prendre la parole.</w:t>
+      </w:r>
+    </w:p>
+    <w:p>
+      <w:pPr>
+        <w:rPr>
+          <w:color w:val="4472C4" w:themeColor="accent1"/>
+        </w:rPr>
+      </w:pPr>
+      <w:r>
+        <w:rPr>
+          <w:color w:val="4472C4" w:themeColor="accent1"/>
+        </w:rPr>
+        <w:t>Avant de relancer la vidéo, vérifier si Julien a une question supplémentaire sur le comportement / non-verbal.</w:t>
       </w:r>
     </w:p>
     <w:p>
@@ -1633,84 +2495,228 @@
         <w:rPr>
           <w:color w:val="4472C4" w:themeColor="accent1"/>
         </w:rPr>
+        <w:t>- Laisser le temps aux utilisateurs de se souvenir</w:t>
+      </w:r>
+    </w:p>
+    <w:p>
+      <w:pPr>
+        <w:rPr>
+          <w:color w:val="4472C4" w:themeColor="accent1"/>
+        </w:rPr>
+      </w:pPr>
+      <w:r>
+        <w:rPr>
+          <w:color w:val="4472C4" w:themeColor="accent1"/>
+        </w:rPr>
+        <w:t>- Donner équitablement et limiter si nécessaire le temps de parole</w:t>
+      </w:r>
+    </w:p>
+    <w:p/>
+    <w:p>
+      <w:pPr>
+        <w:rPr>
+          <w:b/>
+          <w:sz w:val="28"/>
+        </w:rPr>
+      </w:pPr>
+      <w:r>
+        <w:rPr>
+          <w:b/>
+          <w:sz w:val="28"/>
+        </w:rPr>
+        <w:t>01h15</w:t>
+      </w:r>
+      <w:r>
+        <w:rPr>
+          <w:b/>
+          <w:sz w:val="28"/>
+        </w:rPr>
+        <w:t> : début entretien collectif</w:t>
+      </w:r>
+    </w:p>
+    <w:p>
+      <w:r>
+        <w:rPr>
+          <w:i/>
+        </w:rPr>
+        <w:t xml:space="preserve">Marie : </w:t>
+      </w:r>
+      <w:r>
+        <w:t>Nous allons maintenant</w:t>
+      </w:r>
+      <w:r>
+        <w:t xml:space="preserve"> passer à l’</w:t>
+      </w:r>
+      <w:r>
+        <w:t>entretien collectif</w:t>
+      </w:r>
+      <w:r>
+        <w:t>.</w:t>
+      </w:r>
+      <w:r>
+        <w:t xml:space="preserve"> </w:t>
+      </w:r>
+      <w:r>
+        <w:t>Cet entretien sera enregistré pour faciliter l’analyse, mais ne sera utilisé que dans le cadre de cette étude</w:t>
+      </w:r>
+      <w:r>
+        <w:t xml:space="preserve"> et les données seront anonymisées</w:t>
+      </w:r>
+      <w:r>
+        <w:t>. Il n’y a aucune évaluation ou jugement de valeur sur vos réponses ou actions. Notre but est simplement de comprendre les dynamiques de pensée et de décision qui se manifestent pendant le jeu.</w:t>
+      </w:r>
+    </w:p>
+    <w:p>
+      <w:r>
+        <w:t>O</w:t>
+      </w:r>
+      <w:r>
+        <w:t>n va</w:t>
+      </w:r>
+      <w:r>
+        <w:t xml:space="preserve"> visionner ensemble certaines séquences de la vidéo de votre partie de Gal</w:t>
+      </w:r>
+      <w:r>
+        <w:t>è</w:t>
+      </w:r>
+      <w:r>
+        <w:t xml:space="preserve">rapagos. L'objectif est de mieux comprendre vos réflexions individuelles et vos décisions durant le jeu. </w:t>
+      </w:r>
+      <w:r>
+        <w:t>Si à un moment de la vidéo vous avez une remarque sur un événement particulier</w:t>
+      </w:r>
+      <w:r>
+        <w:t xml:space="preserve"> (une de vos décisions, une action d’un autre joueur, vos réflexions sur le moment…)</w:t>
+      </w:r>
+      <w:r>
+        <w:t xml:space="preserve">, vous pouvez intervenir tout de suite et je mettrai en pause. </w:t>
+      </w:r>
+      <w:r>
+        <w:t>N’hésitez pas à rebondir sur les commentaires des autres joueurs.</w:t>
+      </w:r>
+    </w:p>
+    <w:p>
+      <w:pPr>
+        <w:rPr>
+          <w:b/>
+          <w:sz w:val="28"/>
+        </w:rPr>
+      </w:pPr>
+      <w:r>
+        <w:rPr>
+          <w:b/>
+          <w:sz w:val="28"/>
+        </w:rPr>
+        <w:t>01h45 : milieu visionnage vidéo</w:t>
+      </w:r>
+      <w:bookmarkStart w:id="1" w:name="_GoBack"/>
+      <w:bookmarkEnd w:id="1"/>
+    </w:p>
+    <w:p>
+      <w:pPr>
+        <w:rPr>
+          <w:b/>
+          <w:sz w:val="28"/>
+        </w:rPr>
+      </w:pPr>
+      <w:r>
+        <w:rPr>
+          <w:b/>
+          <w:sz w:val="28"/>
+        </w:rPr>
+        <w:t>02h15 : fin entretien collectif</w:t>
+      </w:r>
+    </w:p>
+    <w:p>
+      <w:pPr>
+        <w:rPr>
+          <w:color w:val="4472C4" w:themeColor="accent1"/>
+        </w:rPr>
+      </w:pPr>
+      <w:r>
+        <w:rPr>
+          <w:noProof/>
+        </w:rPr>
         <w:lastRenderedPageBreak/>
-        <w:t>- Laisser le temps aux utilisateurs de se souvenir</w:t>
-      </w:r>
-    </w:p>
-    <w:p>
-      <w:pPr>
-        <w:rPr>
-          <w:color w:val="4472C4" w:themeColor="accent1"/>
-        </w:rPr>
-      </w:pPr>
-      <w:r>
-        <w:rPr>
-          <w:color w:val="4472C4" w:themeColor="accent1"/>
-        </w:rPr>
-        <w:t>- Donner équitablement et limiter si nécessaire le temps de parole</w:t>
-      </w:r>
-    </w:p>
-    <w:p>
-      <w:pPr>
-        <w:rPr>
-          <w:color w:val="4472C4" w:themeColor="accent1"/>
-        </w:rPr>
-      </w:pPr>
-    </w:p>
-    <w:p>
-      <w:r>
-        <w:t>Nous allons maintenant</w:t>
-      </w:r>
-      <w:r>
-        <w:t xml:space="preserve"> passer à l’</w:t>
-      </w:r>
-      <w:r>
-        <w:t xml:space="preserve">entretien collectif, </w:t>
-      </w:r>
-      <w:r>
-        <w:t>on va</w:t>
-      </w:r>
-      <w:r>
-        <w:t xml:space="preserve"> visionner ensemble certaines séquences de la vidéo de votre partie de Galérapagos. L'objectif est de mieux comprendre vos réflexions individuelles et vos décisions durant le jeu. Je vous invite à expliquer à tout moment ce que vous avez pensé, ressenti ou envisagé dans les différentes situations de jeu ou à rebondir sur les commentaires des autres joueurs. Cet entretien sera enregistré pour faciliter l’analyse, mais ne sera utilisé que dans le cadre de cette étude. Il n’y a aucune évaluation ou jugement de valeur sur vos réponses ou actions. Notre but est simplement de comprendre les dynamiques de pensée et de décision qui se manifestent pendant le jeu.</w:t>
-      </w:r>
-    </w:p>
-    <w:p>
-      <w:r>
-        <w:t>N'hésitez pas à intervenir pendant le visionnage si vous avez des remarques à faire sur ce que vous voyez ou</w:t>
-      </w:r>
-      <w:r>
-        <w:t xml:space="preserve"> si vous</w:t>
-      </w:r>
-      <w:r>
-        <w:t xml:space="preserve"> vous rappelez de choses que vous avez pensées en particulier.</w:t>
-      </w:r>
-    </w:p>
-    <w:p>
-      <w:pPr>
-        <w:rPr>
-          <w:color w:val="FF0000"/>
-        </w:rPr>
-      </w:pPr>
-    </w:p>
-    <w:p>
-      <w:pPr>
-        <w:rPr>
-          <w:color w:val="FF0000"/>
-        </w:rPr>
-      </w:pPr>
-    </w:p>
-    <w:p>
-      <w:pPr>
-        <w:rPr>
-          <w:color w:val="FF0000"/>
-        </w:rPr>
-      </w:pPr>
-    </w:p>
-    <w:p/>
-    <w:p/>
-    <w:p/>
-    <w:p/>
-    <w:p/>
+        <w:drawing>
+          <wp:inline distT="0" distB="0" distL="0" distR="0" wp14:anchorId="1C70181C" wp14:editId="135998C8">
+            <wp:extent cx="4792980" cy="2477324"/>
+            <wp:effectExtent l="0" t="0" r="7620" b="0"/>
+            <wp:docPr id="2" name="Image 2"/>
+            <wp:cNvGraphicFramePr>
+              <a:graphicFrameLocks xmlns:a="http://schemas.openxmlformats.org/drawingml/2006/main" noChangeAspect="1"/>
+            </wp:cNvGraphicFramePr>
+            <a:graphic xmlns:a="http://schemas.openxmlformats.org/drawingml/2006/main">
+              <a:graphicData uri="http://schemas.openxmlformats.org/drawingml/2006/picture">
+                <pic:pic xmlns:pic="http://schemas.openxmlformats.org/drawingml/2006/picture">
+                  <pic:nvPicPr>
+                    <pic:cNvPr id="1" name=""/>
+                    <pic:cNvPicPr/>
+                  </pic:nvPicPr>
+                  <pic:blipFill>
+                    <a:blip r:embed="rId9"/>
+                    <a:stretch>
+                      <a:fillRect/>
+                    </a:stretch>
+                  </pic:blipFill>
+                  <pic:spPr>
+                    <a:xfrm>
+                      <a:off x="0" y="0"/>
+                      <a:ext cx="4816992" cy="2489735"/>
+                    </a:xfrm>
+                    <a:prstGeom prst="rect">
+                      <a:avLst/>
+                    </a:prstGeom>
+                  </pic:spPr>
+                </pic:pic>
+              </a:graphicData>
+            </a:graphic>
+          </wp:inline>
+        </w:drawing>
+      </w:r>
+    </w:p>
+    <w:p>
+      <w:r>
+        <w:rPr>
+          <w:noProof/>
+        </w:rPr>
+        <w:drawing>
+          <wp:inline distT="0" distB="0" distL="0" distR="0" wp14:anchorId="6F46E361" wp14:editId="0D8DFF52">
+            <wp:extent cx="5760720" cy="2581910"/>
+            <wp:effectExtent l="0" t="0" r="0" b="8890"/>
+            <wp:docPr id="3" name="Image 3"/>
+            <wp:cNvGraphicFramePr>
+              <a:graphicFrameLocks xmlns:a="http://schemas.openxmlformats.org/drawingml/2006/main" noChangeAspect="1"/>
+            </wp:cNvGraphicFramePr>
+            <a:graphic xmlns:a="http://schemas.openxmlformats.org/drawingml/2006/main">
+              <a:graphicData uri="http://schemas.openxmlformats.org/drawingml/2006/picture">
+                <pic:pic xmlns:pic="http://schemas.openxmlformats.org/drawingml/2006/picture">
+                  <pic:nvPicPr>
+                    <pic:cNvPr id="1" name=""/>
+                    <pic:cNvPicPr/>
+                  </pic:nvPicPr>
+                  <pic:blipFill>
+                    <a:blip r:embed="rId10"/>
+                    <a:stretch>
+                      <a:fillRect/>
+                    </a:stretch>
+                  </pic:blipFill>
+                  <pic:spPr>
+                    <a:xfrm>
+                      <a:off x="0" y="0"/>
+                      <a:ext cx="5760720" cy="2581910"/>
+                    </a:xfrm>
+                    <a:prstGeom prst="rect">
+                      <a:avLst/>
+                    </a:prstGeom>
+                  </pic:spPr>
+                </pic:pic>
+              </a:graphicData>
+            </a:graphic>
+          </wp:inline>
+        </w:drawing>
+      </w:r>
+    </w:p>
     <w:sectPr>
       <w:pgSz w:w="11906" w:h="16838"/>
       <w:pgMar w:top="1417" w:right="1417" w:bottom="1417" w:left="1417" w:header="708" w:footer="708" w:gutter="0"/>
@@ -1721,8 +2727,41 @@
 </w:document>
 </file>
 
+<file path=word/comments.xml><?xml version="1.0" encoding="utf-8"?>
+<w:comments xmlns:wpc="http://schemas.microsoft.com/office/word/2010/wordprocessingCanvas" xmlns:cx="http://schemas.microsoft.com/office/drawing/2014/chartex" xmlns:cx1="http://schemas.microsoft.com/office/drawing/2015/9/8/chartex" xmlns:cx2="http://schemas.microsoft.com/office/drawing/2015/10/21/chartex" xmlns:cx3="http://schemas.microsoft.com/office/drawing/2016/5/9/chartex" xmlns:cx4="http://schemas.microsoft.com/office/drawing/2016/5/10/chartex" xmlns:cx5="http://schemas.microsoft.com/office/drawing/2016/5/11/chartex" xmlns:cx6="http://schemas.microsoft.com/office/drawing/2016/5/12/chartex" xmlns:cx7="http://schemas.microsoft.com/office/drawing/2016/5/13/chartex" xmlns:cx8="http://schemas.microsoft.com/office/drawing/2016/5/14/chartex" xmlns:mc="http://schemas.openxmlformats.org/markup-compatibility/2006" xmlns:aink="http://schemas.microsoft.com/office/drawing/2016/ink" xmlns:am3d="http://schemas.microsoft.com/office/drawing/2017/model3d" xmlns:o="urn:schemas-microsoft-com:office:office" xmlns:r="http://schemas.openxmlformats.org/officeDocument/2006/relationships" xmlns:m="http://schemas.openxmlformats.org/officeDocument/2006/math" xmlns:v="urn:schemas-microsoft-com:vml" xmlns:wp14="http://schemas.microsoft.com/office/word/2010/wordprocessingDrawing" xmlns:wp="http://schemas.openxmlformats.org/drawingml/2006/wordprocessingDrawing" xmlns:w10="urn:schemas-microsoft-com:office:word" xmlns:w="http://schemas.openxmlformats.org/wordprocessingml/2006/main" xmlns:w14="http://schemas.microsoft.com/office/word/2010/wordml" xmlns:w15="http://schemas.microsoft.com/office/word/2012/wordml" xmlns:w16cid="http://schemas.microsoft.com/office/word/2016/wordml/cid" xmlns:w16se="http://schemas.microsoft.com/office/word/2015/wordml/symex" xmlns:wpg="http://schemas.microsoft.com/office/word/2010/wordprocessingGroup" xmlns:wpi="http://schemas.microsoft.com/office/word/2010/wordprocessingInk" xmlns:wne="http://schemas.microsoft.com/office/word/2006/wordml" xmlns:wps="http://schemas.microsoft.com/office/word/2010/wordprocessingShape" mc:Ignorable="w14 w15 w16se w16cid wp14">
+  <w:comment w:id="0" w:author="mmorelle" w:date="2024-12-17T08:16:00Z" w:initials="m">
+    <w:p>
+      <w:pPr>
+        <w:pStyle w:val="Commentaire"/>
+      </w:pPr>
+      <w:r>
+        <w:rPr>
+          <w:rStyle w:val="Marquedecommentaire"/>
+        </w:rPr>
+        <w:annotationRef/>
+      </w:r>
+      <w:r>
+        <w:t>Grille d’observation plutôt ?</w:t>
+      </w:r>
+    </w:p>
+  </w:comment>
+</w:comments>
+</file>
+
+<file path=word/commentsExtended.xml><?xml version="1.0" encoding="utf-8"?>
+<w15:commentsEx xmlns:wpc="http://schemas.microsoft.com/office/word/2010/wordprocessingCanvas" xmlns:cx="http://schemas.microsoft.com/office/drawing/2014/chartex" xmlns:cx1="http://schemas.microsoft.com/office/drawing/2015/9/8/chartex" xmlns:cx2="http://schemas.microsoft.com/office/drawing/2015/10/21/chartex" xmlns:cx3="http://schemas.microsoft.com/office/drawing/2016/5/9/chartex" xmlns:cx4="http://schemas.microsoft.com/office/drawing/2016/5/10/chartex" xmlns:cx5="http://schemas.microsoft.com/office/drawing/2016/5/11/chartex" xmlns:cx6="http://schemas.microsoft.com/office/drawing/2016/5/12/chartex" xmlns:cx7="http://schemas.microsoft.com/office/drawing/2016/5/13/chartex" xmlns:cx8="http://schemas.microsoft.com/office/drawing/2016/5/14/chartex" xmlns:mc="http://schemas.openxmlformats.org/markup-compatibility/2006" xmlns:aink="http://schemas.microsoft.com/office/drawing/2016/ink" xmlns:am3d="http://schemas.microsoft.com/office/drawing/2017/model3d" xmlns:o="urn:schemas-microsoft-com:office:office" xmlns:r="http://schemas.openxmlformats.org/officeDocument/2006/relationships" xmlns:m="http://schemas.openxmlformats.org/officeDocument/2006/math" xmlns:v="urn:schemas-microsoft-com:vml" xmlns:wp14="http://schemas.microsoft.com/office/word/2010/wordprocessingDrawing" xmlns:wp="http://schemas.openxmlformats.org/drawingml/2006/wordprocessingDrawing" xmlns:w10="urn:schemas-microsoft-com:office:word" xmlns:w="http://schemas.openxmlformats.org/wordprocessingml/2006/main" xmlns:w14="http://schemas.microsoft.com/office/word/2010/wordml" xmlns:w15="http://schemas.microsoft.com/office/word/2012/wordml" xmlns:w16cid="http://schemas.microsoft.com/office/word/2016/wordml/cid" xmlns:w16se="http://schemas.microsoft.com/office/word/2015/wordml/symex" xmlns:wpg="http://schemas.microsoft.com/office/word/2010/wordprocessingGroup" xmlns:wpi="http://schemas.microsoft.com/office/word/2010/wordprocessingInk" xmlns:wne="http://schemas.microsoft.com/office/word/2006/wordml" xmlns:wps="http://schemas.microsoft.com/office/word/2010/wordprocessingShape" mc:Ignorable="w14 w15 w16se w16cid wp14">
+  <w15:commentEx w15:paraId="0752B543" w15:done="0"/>
+</w15:commentsEx>
+</file>
+
+<file path=word/commentsIds.xml><?xml version="1.0" encoding="utf-8"?>
+<w16cid:commentsIds xmlns:wpc="http://schemas.microsoft.com/office/word/2010/wordprocessingCanvas" xmlns:cx="http://schemas.microsoft.com/office/drawing/2014/chartex" xmlns:cx1="http://schemas.microsoft.com/office/drawing/2015/9/8/chartex" xmlns:cx2="http://schemas.microsoft.com/office/drawing/2015/10/21/chartex" xmlns:cx3="http://schemas.microsoft.com/office/drawing/2016/5/9/chartex" xmlns:cx4="http://schemas.microsoft.com/office/drawing/2016/5/10/chartex" xmlns:cx5="http://schemas.microsoft.com/office/drawing/2016/5/11/chartex" xmlns:cx6="http://schemas.microsoft.com/office/drawing/2016/5/12/chartex" xmlns:cx7="http://schemas.microsoft.com/office/drawing/2016/5/13/chartex" xmlns:cx8="http://schemas.microsoft.com/office/drawing/2016/5/14/chartex" xmlns:mc="http://schemas.openxmlformats.org/markup-compatibility/2006" xmlns:aink="http://schemas.microsoft.com/office/drawing/2016/ink" xmlns:am3d="http://schemas.microsoft.com/office/drawing/2017/model3d" xmlns:o="urn:schemas-microsoft-com:office:office" xmlns:r="http://schemas.openxmlformats.org/officeDocument/2006/relationships" xmlns:m="http://schemas.openxmlformats.org/officeDocument/2006/math" xmlns:v="urn:schemas-microsoft-com:vml" xmlns:wp14="http://schemas.microsoft.com/office/word/2010/wordprocessingDrawing" xmlns:wp="http://schemas.openxmlformats.org/drawingml/2006/wordprocessingDrawing" xmlns:w10="urn:schemas-microsoft-com:office:word" xmlns:w="http://schemas.openxmlformats.org/wordprocessingml/2006/main" xmlns:w14="http://schemas.microsoft.com/office/word/2010/wordml" xmlns:w15="http://schemas.microsoft.com/office/word/2012/wordml" xmlns:w16cid="http://schemas.microsoft.com/office/word/2016/wordml/cid" xmlns:w16se="http://schemas.microsoft.com/office/word/2015/wordml/symex" xmlns:wpg="http://schemas.microsoft.com/office/word/2010/wordprocessingGroup" xmlns:wpi="http://schemas.microsoft.com/office/word/2010/wordprocessingInk" xmlns:wne="http://schemas.microsoft.com/office/word/2006/wordml" xmlns:wps="http://schemas.microsoft.com/office/word/2010/wordprocessingShape" mc:Ignorable="w14 w15 w16se w16cid wp14">
+  <w16cid:commentId w16cid:paraId="0752B543" w16cid:durableId="2B0BB1F3"/>
+</w16cid:commentsIds>
+</file>
+
 <file path=word/numbering.xml><?xml version="1.0" encoding="utf-8"?>
-<w:numbering xmlns:wpc="http://schemas.microsoft.com/office/word/2010/wordprocessingCanvas" xmlns:cx="http://schemas.microsoft.com/office/drawing/2014/chartex" xmlns:cx1="http://schemas.microsoft.com/office/drawing/2015/9/8/chartex" xmlns:cx2="http://schemas.microsoft.com/office/drawing/2015/10/21/chartex" xmlns:cx3="http://schemas.microsoft.com/office/drawing/2016/5/9/chartex" xmlns:cx4="http://schemas.microsoft.com/office/drawing/2016/5/10/chartex" xmlns:cx5="http://schemas.microsoft.com/office/drawing/2016/5/11/chartex" xmlns:cx6="http://schemas.microsoft.com/office/drawing/2016/5/12/chartex" xmlns:cx7="http://schemas.microsoft.com/office/drawing/2016/5/13/chartex" xmlns:cx8="http://schemas.microsoft.com/office/drawing/2016/5/14/chartex" xmlns:mc="http://schemas.openxmlformats.org/markup-compatibility/2006" xmlns:aink="http://schemas.microsoft.com/office/drawing/2016/ink" xmlns:am3d="http://schemas.microsoft.com/office/drawing/2017/model3d" xmlns:o="urn:schemas-microsoft-com:office:office" xmlns:oel="http://schemas.microsoft.com/office/2019/extlst" xmlns:r="http://schemas.openxmlformats.org/officeDocument/2006/relationships" xmlns:m="http://schemas.openxmlformats.org/officeDocument/2006/math" xmlns:v="urn:schemas-microsoft-com:vml" xmlns:wp14="http://schemas.microsoft.com/office/word/2010/wordprocessingDrawing" xmlns:wp="http://schemas.openxmlformats.org/drawingml/2006/wordprocessingDrawing" xmlns:w10="urn:schemas-microsoft-com:office:word" xmlns:w="http://schemas.openxmlformats.org/wordprocessingml/2006/main" xmlns:w14="http://schemas.microsoft.com/office/word/2010/wordml" xmlns:w15="http://schemas.microsoft.com/office/word/2012/wordml" xmlns:w16cex="http://schemas.microsoft.com/office/word/2018/wordml/cex" xmlns:w16cid="http://schemas.microsoft.com/office/word/2016/wordml/cid" xmlns:w16="http://schemas.microsoft.com/office/word/2018/wordml" xmlns:w16du="http://schemas.microsoft.com/office/word/2023/wordml/word16du" xmlns:w16sdtdh="http://schemas.microsoft.com/office/word/2020/wordml/sdtdatahash" xmlns:w16se="http://schemas.microsoft.com/office/word/2015/wordml/symex" xmlns:wpg="http://schemas.microsoft.com/office/word/2010/wordprocessingGroup" xmlns:wpi="http://schemas.microsoft.com/office/word/2010/wordprocessingInk" xmlns:wne="http://schemas.microsoft.com/office/word/2006/wordml" xmlns:wps="http://schemas.microsoft.com/office/word/2010/wordprocessingShape" mc:Ignorable="w14 w15 w16se w16cid w16 w16cex w16sdtdh w16du wp14">
+<w:numbering xmlns:wpc="http://schemas.microsoft.com/office/word/2010/wordprocessingCanvas" xmlns:cx="http://schemas.microsoft.com/office/drawing/2014/chartex" xmlns:cx1="http://schemas.microsoft.com/office/drawing/2015/9/8/chartex" xmlns:cx2="http://schemas.microsoft.com/office/drawing/2015/10/21/chartex" xmlns:cx3="http://schemas.microsoft.com/office/drawing/2016/5/9/chartex" xmlns:cx4="http://schemas.microsoft.com/office/drawing/2016/5/10/chartex" xmlns:cx5="http://schemas.microsoft.com/office/drawing/2016/5/11/chartex" xmlns:cx6="http://schemas.microsoft.com/office/drawing/2016/5/12/chartex" xmlns:cx7="http://schemas.microsoft.com/office/drawing/2016/5/13/chartex" xmlns:cx8="http://schemas.microsoft.com/office/drawing/2016/5/14/chartex" xmlns:mc="http://schemas.openxmlformats.org/markup-compatibility/2006" xmlns:aink="http://schemas.microsoft.com/office/drawing/2016/ink" xmlns:am3d="http://schemas.microsoft.com/office/drawing/2017/model3d" xmlns:o="urn:schemas-microsoft-com:office:office" xmlns:r="http://schemas.openxmlformats.org/officeDocument/2006/relationships" xmlns:m="http://schemas.openxmlformats.org/officeDocument/2006/math" xmlns:v="urn:schemas-microsoft-com:vml" xmlns:wp14="http://schemas.microsoft.com/office/word/2010/wordprocessingDrawing" xmlns:wp="http://schemas.openxmlformats.org/drawingml/2006/wordprocessingDrawing" xmlns:w10="urn:schemas-microsoft-com:office:word" xmlns:w="http://schemas.openxmlformats.org/wordprocessingml/2006/main" xmlns:w14="http://schemas.microsoft.com/office/word/2010/wordml" xmlns:w15="http://schemas.microsoft.com/office/word/2012/wordml" xmlns:w16cid="http://schemas.microsoft.com/office/word/2016/wordml/cid" xmlns:w16se="http://schemas.microsoft.com/office/word/2015/wordml/symex" xmlns:wpg="http://schemas.microsoft.com/office/word/2010/wordprocessingGroup" xmlns:wpi="http://schemas.microsoft.com/office/word/2010/wordprocessingInk" xmlns:wne="http://schemas.microsoft.com/office/word/2006/wordml" xmlns:wps="http://schemas.microsoft.com/office/word/2010/wordprocessingShape" mc:Ignorable="w14 w15 w16se w16cid wp14">
   <w:abstractNum w:abstractNumId="0" w15:restartNumberingAfterBreak="0">
     <w:nsid w:val="062C6FCB"/>
     <w:multiLevelType w:val="hybridMultilevel"/>
@@ -2459,6 +3498,95 @@
     </w:lvl>
   </w:abstractNum>
   <w:abstractNum w:abstractNumId="8" w15:restartNumberingAfterBreak="0">
+    <w:nsid w:val="68902A76"/>
+    <w:multiLevelType w:val="hybridMultilevel"/>
+    <w:tmpl w:val="AE44D796"/>
+    <w:lvl w:ilvl="0" w:tplc="FFFFFFFF">
+      <w:start w:val="1"/>
+      <w:numFmt w:val="decimal"/>
+      <w:lvlText w:val="%1."/>
+      <w:lvlJc w:val="left"/>
+      <w:pPr>
+        <w:ind w:left="720" w:hanging="360"/>
+      </w:pPr>
+      <w:rPr>
+        <w:rFonts w:hint="default"/>
+      </w:rPr>
+    </w:lvl>
+    <w:lvl w:ilvl="1" w:tplc="FFFFFFFF" w:tentative="1">
+      <w:start w:val="1"/>
+      <w:numFmt w:val="lowerLetter"/>
+      <w:lvlText w:val="%2."/>
+      <w:lvlJc w:val="left"/>
+      <w:pPr>
+        <w:ind w:left="1440" w:hanging="360"/>
+      </w:pPr>
+    </w:lvl>
+    <w:lvl w:ilvl="2" w:tplc="FFFFFFFF" w:tentative="1">
+      <w:start w:val="1"/>
+      <w:numFmt w:val="lowerRoman"/>
+      <w:lvlText w:val="%3."/>
+      <w:lvlJc w:val="right"/>
+      <w:pPr>
+        <w:ind w:left="2160" w:hanging="180"/>
+      </w:pPr>
+    </w:lvl>
+    <w:lvl w:ilvl="3" w:tplc="FFFFFFFF" w:tentative="1">
+      <w:start w:val="1"/>
+      <w:numFmt w:val="decimal"/>
+      <w:lvlText w:val="%4."/>
+      <w:lvlJc w:val="left"/>
+      <w:pPr>
+        <w:ind w:left="2880" w:hanging="360"/>
+      </w:pPr>
+    </w:lvl>
+    <w:lvl w:ilvl="4" w:tplc="FFFFFFFF" w:tentative="1">
+      <w:start w:val="1"/>
+      <w:numFmt w:val="lowerLetter"/>
+      <w:lvlText w:val="%5."/>
+      <w:lvlJc w:val="left"/>
+      <w:pPr>
+        <w:ind w:left="3600" w:hanging="360"/>
+      </w:pPr>
+    </w:lvl>
+    <w:lvl w:ilvl="5" w:tplc="FFFFFFFF" w:tentative="1">
+      <w:start w:val="1"/>
+      <w:numFmt w:val="lowerRoman"/>
+      <w:lvlText w:val="%6."/>
+      <w:lvlJc w:val="right"/>
+      <w:pPr>
+        <w:ind w:left="4320" w:hanging="180"/>
+      </w:pPr>
+    </w:lvl>
+    <w:lvl w:ilvl="6" w:tplc="FFFFFFFF" w:tentative="1">
+      <w:start w:val="1"/>
+      <w:numFmt w:val="decimal"/>
+      <w:lvlText w:val="%7."/>
+      <w:lvlJc w:val="left"/>
+      <w:pPr>
+        <w:ind w:left="5040" w:hanging="360"/>
+      </w:pPr>
+    </w:lvl>
+    <w:lvl w:ilvl="7" w:tplc="FFFFFFFF" w:tentative="1">
+      <w:start w:val="1"/>
+      <w:numFmt w:val="lowerLetter"/>
+      <w:lvlText w:val="%8."/>
+      <w:lvlJc w:val="left"/>
+      <w:pPr>
+        <w:ind w:left="5760" w:hanging="360"/>
+      </w:pPr>
+    </w:lvl>
+    <w:lvl w:ilvl="8" w:tplc="FFFFFFFF" w:tentative="1">
+      <w:start w:val="1"/>
+      <w:numFmt w:val="lowerRoman"/>
+      <w:lvlText w:val="%9."/>
+      <w:lvlJc w:val="right"/>
+      <w:pPr>
+        <w:ind w:left="6480" w:hanging="180"/>
+      </w:pPr>
+    </w:lvl>
+  </w:abstractNum>
+  <w:abstractNum w:abstractNumId="9" w15:restartNumberingAfterBreak="0">
     <w:nsid w:val="6D594C07"/>
     <w:multiLevelType w:val="hybridMultilevel"/>
     <w:tmpl w:val="AE44D796"/>
@@ -2547,7 +3675,7 @@
       </w:pPr>
     </w:lvl>
   </w:abstractNum>
-  <w:abstractNum w:abstractNumId="9" w15:restartNumberingAfterBreak="0">
+  <w:abstractNum w:abstractNumId="10" w15:restartNumberingAfterBreak="0">
     <w:nsid w:val="6FEC6EB3"/>
     <w:multiLevelType w:val="hybridMultilevel"/>
     <w:tmpl w:val="73D40A64"/>
@@ -2636,7 +3764,7 @@
       </w:pPr>
     </w:lvl>
   </w:abstractNum>
-  <w:abstractNum w:abstractNumId="10" w15:restartNumberingAfterBreak="0">
+  <w:abstractNum w:abstractNumId="11" w15:restartNumberingAfterBreak="0">
     <w:nsid w:val="73263B20"/>
     <w:multiLevelType w:val="hybridMultilevel"/>
     <w:tmpl w:val="AE44D796"/>
@@ -2725,7 +3853,7 @@
       </w:pPr>
     </w:lvl>
   </w:abstractNum>
-  <w:abstractNum w:abstractNumId="11" w15:restartNumberingAfterBreak="0">
+  <w:abstractNum w:abstractNumId="12" w15:restartNumberingAfterBreak="0">
     <w:nsid w:val="7CEB28C0"/>
     <w:multiLevelType w:val="hybridMultilevel"/>
     <w:tmpl w:val="C7EC543A"/>
@@ -2814,47 +3942,58 @@
       </w:pPr>
     </w:lvl>
   </w:abstractNum>
-  <w:num w:numId="1" w16cid:durableId="1976326013">
+  <w:num w:numId="1">
     <w:abstractNumId w:val="0"/>
   </w:num>
-  <w:num w:numId="2" w16cid:durableId="275257249">
+  <w:num w:numId="2">
     <w:abstractNumId w:val="5"/>
   </w:num>
-  <w:num w:numId="3" w16cid:durableId="1966110238">
+  <w:num w:numId="3">
     <w:abstractNumId w:val="1"/>
   </w:num>
-  <w:num w:numId="4" w16cid:durableId="484783572">
+  <w:num w:numId="4">
     <w:abstractNumId w:val="4"/>
   </w:num>
-  <w:num w:numId="5" w16cid:durableId="519048557">
+  <w:num w:numId="5">
     <w:abstractNumId w:val="2"/>
   </w:num>
-  <w:num w:numId="6" w16cid:durableId="779834590">
+  <w:num w:numId="6">
     <w:abstractNumId w:val="6"/>
   </w:num>
-  <w:num w:numId="7" w16cid:durableId="1028529753">
+  <w:num w:numId="7">
+    <w:abstractNumId w:val="12"/>
+  </w:num>
+  <w:num w:numId="8">
+    <w:abstractNumId w:val="9"/>
+  </w:num>
+  <w:num w:numId="9">
+    <w:abstractNumId w:val="7"/>
+  </w:num>
+  <w:num w:numId="10">
     <w:abstractNumId w:val="11"/>
   </w:num>
-  <w:num w:numId="8" w16cid:durableId="933781518">
-    <w:abstractNumId w:val="8"/>
+  <w:num w:numId="11">
+    <w:abstractNumId w:val="3"/>
   </w:num>
-  <w:num w:numId="9" w16cid:durableId="1981492153">
-    <w:abstractNumId w:val="7"/>
-  </w:num>
-  <w:num w:numId="10" w16cid:durableId="1979726676">
+  <w:num w:numId="12">
     <w:abstractNumId w:val="10"/>
   </w:num>
-  <w:num w:numId="11" w16cid:durableId="860583715">
-    <w:abstractNumId w:val="3"/>
-  </w:num>
-  <w:num w:numId="12" w16cid:durableId="718474821">
-    <w:abstractNumId w:val="9"/>
+  <w:num w:numId="13">
+    <w:abstractNumId w:val="8"/>
   </w:num>
 </w:numbering>
 </file>
 
+<file path=word/people.xml><?xml version="1.0" encoding="utf-8"?>
+<w15:people xmlns:wpc="http://schemas.microsoft.com/office/word/2010/wordprocessingCanvas" xmlns:cx="http://schemas.microsoft.com/office/drawing/2014/chartex" xmlns:cx1="http://schemas.microsoft.com/office/drawing/2015/9/8/chartex" xmlns:cx2="http://schemas.microsoft.com/office/drawing/2015/10/21/chartex" xmlns:cx3="http://schemas.microsoft.com/office/drawing/2016/5/9/chartex" xmlns:cx4="http://schemas.microsoft.com/office/drawing/2016/5/10/chartex" xmlns:cx5="http://schemas.microsoft.com/office/drawing/2016/5/11/chartex" xmlns:cx6="http://schemas.microsoft.com/office/drawing/2016/5/12/chartex" xmlns:cx7="http://schemas.microsoft.com/office/drawing/2016/5/13/chartex" xmlns:cx8="http://schemas.microsoft.com/office/drawing/2016/5/14/chartex" xmlns:mc="http://schemas.openxmlformats.org/markup-compatibility/2006" xmlns:aink="http://schemas.microsoft.com/office/drawing/2016/ink" xmlns:am3d="http://schemas.microsoft.com/office/drawing/2017/model3d" xmlns:o="urn:schemas-microsoft-com:office:office" xmlns:r="http://schemas.openxmlformats.org/officeDocument/2006/relationships" xmlns:m="http://schemas.openxmlformats.org/officeDocument/2006/math" xmlns:v="urn:schemas-microsoft-com:vml" xmlns:wp14="http://schemas.microsoft.com/office/word/2010/wordprocessingDrawing" xmlns:wp="http://schemas.openxmlformats.org/drawingml/2006/wordprocessingDrawing" xmlns:w10="urn:schemas-microsoft-com:office:word" xmlns:w="http://schemas.openxmlformats.org/wordprocessingml/2006/main" xmlns:w14="http://schemas.microsoft.com/office/word/2010/wordml" xmlns:w15="http://schemas.microsoft.com/office/word/2012/wordml" xmlns:w16cid="http://schemas.microsoft.com/office/word/2016/wordml/cid" xmlns:w16se="http://schemas.microsoft.com/office/word/2015/wordml/symex" xmlns:wpg="http://schemas.microsoft.com/office/word/2010/wordprocessingGroup" xmlns:wpi="http://schemas.microsoft.com/office/word/2010/wordprocessingInk" xmlns:wne="http://schemas.microsoft.com/office/word/2006/wordml" xmlns:wps="http://schemas.microsoft.com/office/word/2010/wordprocessingShape" mc:Ignorable="w14 w15 w16se w16cid wp14">
+  <w15:person w15:author="mmorelle">
+    <w15:presenceInfo w15:providerId="None" w15:userId="mmorelle"/>
+  </w15:person>
+</w15:people>
+</file>
+
 <file path=word/styles.xml><?xml version="1.0" encoding="utf-8"?>
-<w:styles xmlns:mc="http://schemas.openxmlformats.org/markup-compatibility/2006" xmlns:r="http://schemas.openxmlformats.org/officeDocument/2006/relationships" xmlns:w="http://schemas.openxmlformats.org/wordprocessingml/2006/main" xmlns:w14="http://schemas.microsoft.com/office/word/2010/wordml" xmlns:w15="http://schemas.microsoft.com/office/word/2012/wordml" xmlns:w16cex="http://schemas.microsoft.com/office/word/2018/wordml/cex" xmlns:w16cid="http://schemas.microsoft.com/office/word/2016/wordml/cid" xmlns:w16="http://schemas.microsoft.com/office/word/2018/wordml" xmlns:w16du="http://schemas.microsoft.com/office/word/2023/wordml/word16du" xmlns:w16sdtdh="http://schemas.microsoft.com/office/word/2020/wordml/sdtdatahash" xmlns:w16se="http://schemas.microsoft.com/office/word/2015/wordml/symex" mc:Ignorable="w14 w15 w16se w16cid w16 w16cex w16sdtdh w16du">
+<w:styles xmlns:mc="http://schemas.openxmlformats.org/markup-compatibility/2006" xmlns:r="http://schemas.openxmlformats.org/officeDocument/2006/relationships" xmlns:w="http://schemas.openxmlformats.org/wordprocessingml/2006/main" xmlns:w14="http://schemas.microsoft.com/office/word/2010/wordml" xmlns:w15="http://schemas.microsoft.com/office/word/2012/wordml" xmlns:w16cid="http://schemas.microsoft.com/office/word/2016/wordml/cid" xmlns:w16se="http://schemas.microsoft.com/office/word/2015/wordml/symex" mc:Ignorable="w14 w15 w16se w16cid">
   <w:docDefaults>
     <w:rPrDefault>
       <w:rPr>
@@ -2870,7 +4009,7 @@
       </w:pPr>
     </w:pPrDefault>
   </w:docDefaults>
-  <w:latentStyles w:defLockedState="0" w:defUIPriority="99" w:defSemiHidden="0" w:defUnhideWhenUsed="0" w:defQFormat="0" w:count="376">
+  <w:latentStyles w:defLockedState="0" w:defUIPriority="99" w:defSemiHidden="0" w:defUnhideWhenUsed="0" w:defQFormat="0" w:count="375">
     <w:lsdException w:name="Normal" w:uiPriority="0" w:qFormat="1"/>
     <w:lsdException w:name="heading 1" w:uiPriority="9" w:qFormat="1"/>
     <w:lsdException w:name="heading 2" w:semiHidden="1" w:uiPriority="9" w:unhideWhenUsed="1" w:qFormat="1"/>
@@ -3246,7 +4385,6 @@
     <w:lsdException w:name="Smart Hyperlink" w:semiHidden="1" w:unhideWhenUsed="1"/>
     <w:lsdException w:name="Hashtag" w:semiHidden="1" w:unhideWhenUsed="1"/>
     <w:lsdException w:name="Unresolved Mention" w:semiHidden="1" w:unhideWhenUsed="1"/>
-    <w:lsdException w:name="Smart Link" w:semiHidden="1" w:unhideWhenUsed="1"/>
   </w:latentStyles>
   <w:style w:type="paragraph" w:default="1" w:styleId="Normal">
     <w:name w:val="Normal"/>
@@ -3424,6 +4562,36 @@
       <w:bCs/>
       <w:sz w:val="20"/>
       <w:szCs w:val="20"/>
+    </w:rPr>
+  </w:style>
+  <w:style w:type="paragraph" w:styleId="Textedebulles">
+    <w:name w:val="Balloon Text"/>
+    <w:basedOn w:val="Normal"/>
+    <w:link w:val="TextedebullesCar"/>
+    <w:uiPriority w:val="99"/>
+    <w:semiHidden/>
+    <w:unhideWhenUsed/>
+    <w:rsid w:val="00AF5F15"/>
+    <w:pPr>
+      <w:spacing w:after="0" w:line="240" w:lineRule="auto"/>
+    </w:pPr>
+    <w:rPr>
+      <w:rFonts w:ascii="Segoe UI" w:hAnsi="Segoe UI" w:cs="Segoe UI"/>
+      <w:sz w:val="18"/>
+      <w:szCs w:val="18"/>
+    </w:rPr>
+  </w:style>
+  <w:style w:type="character" w:customStyle="1" w:styleId="TextedebullesCar">
+    <w:name w:val="Texte de bulles Car"/>
+    <w:basedOn w:val="Policepardfaut"/>
+    <w:link w:val="Textedebulles"/>
+    <w:uiPriority w:val="99"/>
+    <w:semiHidden/>
+    <w:rsid w:val="00AF5F15"/>
+    <w:rPr>
+      <w:rFonts w:ascii="Segoe UI" w:hAnsi="Segoe UI" w:cs="Segoe UI"/>
+      <w:sz w:val="18"/>
+      <w:szCs w:val="18"/>
     </w:rPr>
   </w:style>
 </w:styles>

</xml_diff>